<commit_message>
paragraph fix. NO LINKS!!!
</commit_message>
<xml_diff>
--- a/pdf/vis presentasion.docx
+++ b/pdf/vis presentasion.docx
@@ -5,7 +5,6 @@
     <w:p>
       <w:pPr>
         <w:rPr>
-          <w:rFonts w:hint="cs"/>
           <w:rtl/>
         </w:rPr>
       </w:pPr>
@@ -45,176 +44,163 @@
     </w:p>
     <w:p>
       <w:pPr>
-        <w:rPr>
-          <w:rFonts w:hint="cs"/>
-          <w:rtl/>
-        </w:rPr>
-      </w:pPr>
-    </w:p>
-    <w:p>
-      <w:pPr>
-        <w:rPr>
-          <w:rFonts w:hint="cs"/>
-          <w:rtl/>
-        </w:rPr>
-      </w:pPr>
-    </w:p>
-    <w:p>
-      <w:pPr>
-        <w:rPr>
-          <w:rFonts w:hint="cs"/>
-          <w:rtl/>
-        </w:rPr>
-      </w:pPr>
-    </w:p>
-    <w:p>
-      <w:pPr>
-        <w:rPr>
-          <w:rFonts w:hint="cs"/>
-          <w:rtl/>
-        </w:rPr>
-      </w:pPr>
-    </w:p>
-    <w:p>
-      <w:pPr>
-        <w:rPr>
-          <w:rFonts w:hint="cs"/>
-          <w:rtl/>
-        </w:rPr>
-      </w:pPr>
-    </w:p>
-    <w:p>
-      <w:pPr>
-        <w:rPr>
-          <w:rFonts w:hint="cs"/>
-          <w:rtl/>
-        </w:rPr>
-      </w:pPr>
-    </w:p>
-    <w:p>
-      <w:pPr>
-        <w:rPr>
-          <w:rFonts w:hint="cs"/>
-          <w:rtl/>
-        </w:rPr>
-      </w:pPr>
-    </w:p>
-    <w:p>
-      <w:pPr>
-        <w:rPr>
-          <w:rFonts w:hint="cs"/>
-          <w:rtl/>
-        </w:rPr>
-      </w:pPr>
-    </w:p>
-    <w:p>
-      <w:pPr>
-        <w:rPr>
-          <w:rFonts w:hint="cs"/>
-          <w:rtl/>
-        </w:rPr>
-      </w:pPr>
-    </w:p>
-    <w:p>
-      <w:pPr>
-        <w:rPr>
-          <w:rFonts w:hint="cs"/>
-          <w:rtl/>
-        </w:rPr>
-      </w:pPr>
-    </w:p>
-    <w:p>
-      <w:pPr>
-        <w:rPr>
-          <w:rFonts w:hint="cs"/>
-          <w:rtl/>
-        </w:rPr>
-      </w:pPr>
-    </w:p>
-    <w:p>
-      <w:pPr>
-        <w:rPr>
-          <w:rFonts w:hint="cs"/>
-          <w:rtl/>
-        </w:rPr>
-      </w:pPr>
-    </w:p>
-    <w:p>
-      <w:pPr>
-        <w:rPr>
-          <w:rFonts w:hint="cs"/>
-          <w:rtl/>
-        </w:rPr>
-      </w:pPr>
-    </w:p>
-    <w:p>
-      <w:pPr>
-        <w:rPr>
-          <w:rFonts w:hint="cs"/>
-          <w:rtl/>
-        </w:rPr>
-      </w:pPr>
-    </w:p>
-    <w:p>
-      <w:pPr>
-        <w:rPr>
-          <w:rFonts w:hint="cs"/>
-          <w:rtl/>
-        </w:rPr>
-      </w:pPr>
-    </w:p>
-    <w:p>
-      <w:pPr>
-        <w:rPr>
-          <w:rFonts w:hint="cs"/>
-          <w:rtl/>
-        </w:rPr>
-      </w:pPr>
-    </w:p>
-    <w:p>
-      <w:pPr>
-        <w:rPr>
-          <w:rFonts w:hint="cs"/>
-          <w:rtl/>
-        </w:rPr>
-      </w:pPr>
-    </w:p>
-    <w:p>
-      <w:pPr>
-        <w:rPr>
-          <w:rFonts w:hint="cs"/>
-          <w:rtl/>
-        </w:rPr>
-      </w:pPr>
-    </w:p>
-    <w:p>
-      <w:pPr>
-        <w:rPr>
-          <w:rFonts w:hint="cs"/>
-          <w:rtl/>
-        </w:rPr>
-      </w:pPr>
-    </w:p>
-    <w:p>
-      <w:pPr>
-        <w:rPr>
-          <w:rFonts w:hint="cs"/>
-          <w:rtl/>
-        </w:rPr>
-      </w:pPr>
-    </w:p>
-    <w:p>
-      <w:pPr>
-        <w:rPr>
-          <w:rFonts w:hint="cs"/>
-          <w:rtl/>
-        </w:rPr>
-      </w:pPr>
-    </w:p>
-    <w:p>
-      <w:pPr>
-        <w:rPr>
-          <w:rFonts w:hint="cs"/>
+        <w:tabs>
+          <w:tab w:val="left" w:pos="953"/>
+        </w:tabs>
+        <w:rPr>
+          <w:rtl/>
+        </w:rPr>
+      </w:pPr>
+      <w:r>
+        <w:rPr>
+          <w:rtl/>
+        </w:rPr>
+        <w:tab/>
+      </w:r>
+    </w:p>
+    <w:p>
+      <w:pPr>
+        <w:rPr>
+          <w:rtl/>
+        </w:rPr>
+      </w:pPr>
+    </w:p>
+    <w:p>
+      <w:pPr>
+        <w:rPr>
+          <w:rtl/>
+        </w:rPr>
+      </w:pPr>
+    </w:p>
+    <w:p>
+      <w:pPr>
+        <w:rPr>
+          <w:rtl/>
+        </w:rPr>
+      </w:pPr>
+    </w:p>
+    <w:p>
+      <w:pPr>
+        <w:rPr>
+          <w:rtl/>
+        </w:rPr>
+      </w:pPr>
+    </w:p>
+    <w:p>
+      <w:pPr>
+        <w:rPr>
+          <w:rtl/>
+        </w:rPr>
+      </w:pPr>
+    </w:p>
+    <w:p>
+      <w:pPr>
+        <w:rPr>
+          <w:rtl/>
+        </w:rPr>
+      </w:pPr>
+    </w:p>
+    <w:p>
+      <w:pPr>
+        <w:rPr>
+          <w:rtl/>
+        </w:rPr>
+      </w:pPr>
+    </w:p>
+    <w:p>
+      <w:pPr>
+        <w:rPr>
+          <w:rtl/>
+        </w:rPr>
+      </w:pPr>
+    </w:p>
+    <w:p>
+      <w:pPr>
+        <w:rPr>
+          <w:rtl/>
+        </w:rPr>
+      </w:pPr>
+    </w:p>
+    <w:p>
+      <w:pPr>
+        <w:rPr>
+          <w:rtl/>
+        </w:rPr>
+      </w:pPr>
+    </w:p>
+    <w:p>
+      <w:pPr>
+        <w:rPr>
+          <w:rtl/>
+        </w:rPr>
+      </w:pPr>
+    </w:p>
+    <w:p>
+      <w:pPr>
+        <w:rPr>
+          <w:rtl/>
+        </w:rPr>
+      </w:pPr>
+    </w:p>
+    <w:p>
+      <w:pPr>
+        <w:rPr>
+          <w:rtl/>
+        </w:rPr>
+      </w:pPr>
+    </w:p>
+    <w:p>
+      <w:pPr>
+        <w:rPr>
+          <w:rtl/>
+        </w:rPr>
+      </w:pPr>
+    </w:p>
+    <w:p>
+      <w:pPr>
+        <w:rPr>
+          <w:rtl/>
+        </w:rPr>
+      </w:pPr>
+    </w:p>
+    <w:p>
+      <w:pPr>
+        <w:rPr>
+          <w:rtl/>
+        </w:rPr>
+      </w:pPr>
+    </w:p>
+    <w:p>
+      <w:pPr>
+        <w:rPr>
+          <w:rtl/>
+        </w:rPr>
+      </w:pPr>
+    </w:p>
+    <w:p>
+      <w:pPr>
+        <w:rPr>
+          <w:rtl/>
+        </w:rPr>
+      </w:pPr>
+    </w:p>
+    <w:p>
+      <w:pPr>
+        <w:rPr>
+          <w:rtl/>
+        </w:rPr>
+      </w:pPr>
+    </w:p>
+    <w:p>
+      <w:pPr>
+        <w:rPr>
+          <w:rtl/>
+        </w:rPr>
+      </w:pPr>
+    </w:p>
+    <w:p>
+      <w:pPr>
+        <w:rPr>
           <w:rtl/>
         </w:rPr>
       </w:pPr>
@@ -233,35 +219,38 @@
         </w:rPr>
         <w:t>ואדים חכם</w:t>
       </w:r>
-    </w:p>
-    <w:p>
-      <w:pPr>
-        <w:rPr>
-          <w:rFonts w:hint="cs"/>
-          <w:rtl/>
-        </w:rPr>
-      </w:pPr>
-    </w:p>
-    <w:p>
-      <w:pPr>
-        <w:rPr>
-          <w:rFonts w:hint="cs"/>
-          <w:rtl/>
-        </w:rPr>
-      </w:pPr>
-    </w:p>
-    <w:p>
-      <w:pPr>
-        <w:rPr>
-          <w:rFonts w:hint="cs"/>
-          <w:rtl/>
-        </w:rPr>
-      </w:pPr>
-    </w:p>
-    <w:p>
-      <w:pPr>
-        <w:rPr>
-          <w:rFonts w:hint="cs"/>
+      <w:r>
+        <w:rPr>
+          <w:rFonts w:hint="cs"/>
+          <w:rtl/>
+        </w:rPr>
+        <w:t xml:space="preserve"> 311890156</w:t>
+      </w:r>
+    </w:p>
+    <w:p>
+      <w:pPr>
+        <w:rPr>
+          <w:rtl/>
+        </w:rPr>
+      </w:pPr>
+    </w:p>
+    <w:p>
+      <w:pPr>
+        <w:rPr>
+          <w:rtl/>
+        </w:rPr>
+      </w:pPr>
+    </w:p>
+    <w:p>
+      <w:pPr>
+        <w:rPr>
+          <w:rtl/>
+        </w:rPr>
+      </w:pPr>
+    </w:p>
+    <w:p>
+      <w:pPr>
+        <w:rPr>
           <w:rtl/>
         </w:rPr>
       </w:pPr>
@@ -276,231 +265,213 @@
     </w:p>
     <w:p>
       <w:pPr>
-        <w:rPr>
-          <w:rFonts w:hint="cs"/>
-          <w:rtl/>
-        </w:rPr>
-      </w:pPr>
-      <w:r>
-        <w:rPr>
-          <w:rFonts w:hint="cs"/>
-          <w:rtl/>
-        </w:rPr>
-        <w:t>&lt;ההסבר של מיכאל&gt;</w:t>
-      </w:r>
-    </w:p>
-    <w:p>
-      <w:pPr>
-        <w:rPr>
-          <w:rFonts w:hint="cs"/>
-          <w:rtl/>
-        </w:rPr>
-      </w:pPr>
-    </w:p>
-    <w:p>
-      <w:pPr>
-        <w:rPr>
-          <w:rFonts w:hint="cs"/>
-          <w:rtl/>
-        </w:rPr>
-      </w:pPr>
-    </w:p>
-    <w:p>
-      <w:pPr>
-        <w:rPr>
-          <w:rFonts w:hint="cs"/>
-          <w:rtl/>
-        </w:rPr>
-      </w:pPr>
-    </w:p>
-    <w:p>
-      <w:pPr>
-        <w:rPr>
-          <w:rFonts w:hint="cs"/>
-          <w:rtl/>
-        </w:rPr>
-      </w:pPr>
-    </w:p>
-    <w:p>
-      <w:pPr>
-        <w:rPr>
-          <w:rFonts w:hint="cs"/>
-          <w:rtl/>
-        </w:rPr>
-      </w:pPr>
-    </w:p>
-    <w:p>
-      <w:pPr>
-        <w:rPr>
-          <w:rFonts w:hint="cs"/>
-          <w:rtl/>
-        </w:rPr>
-      </w:pPr>
-    </w:p>
-    <w:p>
-      <w:pPr>
-        <w:rPr>
-          <w:rFonts w:hint="cs"/>
-          <w:rtl/>
-        </w:rPr>
-      </w:pPr>
-    </w:p>
-    <w:p>
-      <w:pPr>
-        <w:rPr>
-          <w:rFonts w:hint="cs"/>
-          <w:rtl/>
-        </w:rPr>
-      </w:pPr>
-    </w:p>
-    <w:p>
-      <w:pPr>
-        <w:rPr>
-          <w:rFonts w:hint="cs"/>
-          <w:rtl/>
-        </w:rPr>
-      </w:pPr>
-    </w:p>
-    <w:p>
-      <w:pPr>
-        <w:rPr>
-          <w:rFonts w:hint="cs"/>
-          <w:rtl/>
-        </w:rPr>
-      </w:pPr>
-    </w:p>
-    <w:p>
-      <w:pPr>
-        <w:rPr>
-          <w:rFonts w:hint="cs"/>
-          <w:rtl/>
-        </w:rPr>
-      </w:pPr>
-    </w:p>
-    <w:p>
-      <w:pPr>
-        <w:rPr>
-          <w:rFonts w:hint="cs"/>
-          <w:rtl/>
-        </w:rPr>
-      </w:pPr>
-    </w:p>
-    <w:p>
-      <w:pPr>
-        <w:rPr>
-          <w:rFonts w:hint="cs"/>
-          <w:rtl/>
-        </w:rPr>
-      </w:pPr>
-    </w:p>
-    <w:p>
-      <w:pPr>
-        <w:rPr>
-          <w:rFonts w:hint="cs"/>
-          <w:rtl/>
-        </w:rPr>
-      </w:pPr>
-    </w:p>
-    <w:p>
-      <w:pPr>
-        <w:rPr>
-          <w:rFonts w:hint="cs"/>
-          <w:rtl/>
-        </w:rPr>
-      </w:pPr>
-    </w:p>
-    <w:p>
-      <w:pPr>
-        <w:rPr>
-          <w:rFonts w:hint="cs"/>
-          <w:rtl/>
-        </w:rPr>
-      </w:pPr>
-    </w:p>
-    <w:p>
-      <w:pPr>
-        <w:rPr>
-          <w:rFonts w:hint="cs"/>
-          <w:rtl/>
-        </w:rPr>
-      </w:pPr>
-    </w:p>
-    <w:p>
-      <w:pPr>
-        <w:rPr>
-          <w:rFonts w:hint="cs"/>
-          <w:rtl/>
-        </w:rPr>
-      </w:pPr>
-    </w:p>
-    <w:p>
-      <w:pPr>
-        <w:rPr>
-          <w:rFonts w:hint="cs"/>
-          <w:rtl/>
-        </w:rPr>
-      </w:pPr>
-    </w:p>
-    <w:p>
-      <w:pPr>
-        <w:rPr>
-          <w:rFonts w:hint="cs"/>
-          <w:rtl/>
-        </w:rPr>
-      </w:pPr>
-    </w:p>
-    <w:p>
-      <w:pPr>
-        <w:rPr>
-          <w:rFonts w:hint="cs"/>
-          <w:rtl/>
-        </w:rPr>
-      </w:pPr>
-    </w:p>
-    <w:p>
-      <w:pPr>
-        <w:rPr>
-          <w:rFonts w:hint="cs"/>
-          <w:rtl/>
-        </w:rPr>
-      </w:pPr>
-    </w:p>
-    <w:p>
-      <w:pPr>
-        <w:rPr>
-          <w:rFonts w:hint="cs"/>
-          <w:rtl/>
-        </w:rPr>
-      </w:pPr>
-    </w:p>
-    <w:p>
-      <w:pPr>
-        <w:rPr>
-          <w:rFonts w:hint="cs"/>
-          <w:rtl/>
-        </w:rPr>
-      </w:pPr>
-    </w:p>
-    <w:p>
-      <w:pPr>
-        <w:rPr>
-          <w:rFonts w:hint="cs"/>
-          <w:rtl/>
-        </w:rPr>
-      </w:pPr>
-    </w:p>
-    <w:p>
-      <w:pPr>
-        <w:rPr>
-          <w:rFonts w:hint="cs"/>
-          <w:rtl/>
-        </w:rPr>
-      </w:pPr>
-    </w:p>
-    <w:p>
-      <w:pPr>
-        <w:rPr>
-          <w:rFonts w:hint="cs"/>
+        <w:spacing w:after="0"/>
+        <w:rPr>
+          <w:rFonts w:hint="cs"/>
+          <w:rtl/>
+        </w:rPr>
+      </w:pPr>
+      <w:r>
+        <w:rPr>
+          <w:rFonts w:hint="cs"/>
+          <w:rtl/>
+        </w:rPr>
+        <w:t>רצינו לראות האם קיים קשר בין מעמד סוציו-אקונומי של יישובים לדפוסי הצבעתם.</w:t>
+      </w:r>
+    </w:p>
+    <w:p>
+      <w:pPr>
+        <w:rPr>
+          <w:rtl/>
+        </w:rPr>
+      </w:pPr>
+    </w:p>
+    <w:p>
+      <w:pPr>
+        <w:rPr>
+          <w:rtl/>
+        </w:rPr>
+      </w:pPr>
+    </w:p>
+    <w:p>
+      <w:pPr>
+        <w:rPr>
+          <w:rtl/>
+        </w:rPr>
+      </w:pPr>
+    </w:p>
+    <w:p>
+      <w:pPr>
+        <w:rPr>
+          <w:rtl/>
+        </w:rPr>
+      </w:pPr>
+    </w:p>
+    <w:p>
+      <w:pPr>
+        <w:rPr>
+          <w:rtl/>
+        </w:rPr>
+      </w:pPr>
+    </w:p>
+    <w:p>
+      <w:pPr>
+        <w:rPr>
+          <w:rtl/>
+        </w:rPr>
+      </w:pPr>
+    </w:p>
+    <w:p>
+      <w:pPr>
+        <w:rPr>
+          <w:rtl/>
+        </w:rPr>
+      </w:pPr>
+    </w:p>
+    <w:p>
+      <w:pPr>
+        <w:rPr>
+          <w:rtl/>
+        </w:rPr>
+      </w:pPr>
+    </w:p>
+    <w:p>
+      <w:pPr>
+        <w:rPr>
+          <w:rtl/>
+        </w:rPr>
+      </w:pPr>
+    </w:p>
+    <w:p>
+      <w:pPr>
+        <w:rPr>
+          <w:rtl/>
+        </w:rPr>
+      </w:pPr>
+    </w:p>
+    <w:p>
+      <w:pPr>
+        <w:rPr>
+          <w:rtl/>
+        </w:rPr>
+      </w:pPr>
+    </w:p>
+    <w:p>
+      <w:pPr>
+        <w:rPr>
+          <w:rtl/>
+        </w:rPr>
+      </w:pPr>
+    </w:p>
+    <w:p>
+      <w:pPr>
+        <w:rPr>
+          <w:rtl/>
+        </w:rPr>
+      </w:pPr>
+    </w:p>
+    <w:p>
+      <w:pPr>
+        <w:rPr>
+          <w:rtl/>
+        </w:rPr>
+      </w:pPr>
+    </w:p>
+    <w:p>
+      <w:pPr>
+        <w:rPr>
+          <w:rtl/>
+        </w:rPr>
+      </w:pPr>
+    </w:p>
+    <w:p>
+      <w:pPr>
+        <w:rPr>
+          <w:rtl/>
+        </w:rPr>
+      </w:pPr>
+    </w:p>
+    <w:p>
+      <w:pPr>
+        <w:rPr>
+          <w:rtl/>
+        </w:rPr>
+      </w:pPr>
+    </w:p>
+    <w:p>
+      <w:pPr>
+        <w:rPr>
+          <w:rtl/>
+        </w:rPr>
+      </w:pPr>
+    </w:p>
+    <w:p>
+      <w:pPr>
+        <w:rPr>
+          <w:rtl/>
+        </w:rPr>
+      </w:pPr>
+    </w:p>
+    <w:p>
+      <w:pPr>
+        <w:rPr>
+          <w:rtl/>
+        </w:rPr>
+      </w:pPr>
+    </w:p>
+    <w:p>
+      <w:pPr>
+        <w:rPr>
+          <w:rtl/>
+        </w:rPr>
+      </w:pPr>
+    </w:p>
+    <w:p>
+      <w:pPr>
+        <w:rPr>
+          <w:rtl/>
+        </w:rPr>
+      </w:pPr>
+    </w:p>
+    <w:p>
+      <w:pPr>
+        <w:rPr>
+          <w:rtl/>
+        </w:rPr>
+      </w:pPr>
+    </w:p>
+    <w:p>
+      <w:pPr>
+        <w:rPr>
+          <w:rtl/>
+        </w:rPr>
+      </w:pPr>
+    </w:p>
+    <w:p>
+      <w:pPr>
+        <w:rPr>
+          <w:rtl/>
+        </w:rPr>
+      </w:pPr>
+    </w:p>
+    <w:p>
+      <w:pPr>
+        <w:rPr>
+          <w:rtl/>
+        </w:rPr>
+      </w:pPr>
+    </w:p>
+    <w:p>
+      <w:pPr>
+        <w:rPr>
+          <w:rFonts w:hint="cs"/>
+          <w:rtl/>
+        </w:rPr>
+      </w:pPr>
+    </w:p>
+    <w:p>
+      <w:pPr>
+        <w:rPr>
           <w:rtl/>
         </w:rPr>
       </w:pPr>
@@ -536,9 +507,6 @@
           <w:ilvl w:val="0"/>
           <w:numId w:val="1"/>
         </w:numPr>
-        <w:rPr>
-          <w:rFonts w:hint="cs"/>
-        </w:rPr>
       </w:pPr>
       <w:r>
         <w:rPr>
@@ -552,7 +520,6 @@
       <w:pPr>
         <w:pStyle w:val="ListParagraph"/>
         <w:rPr>
-          <w:rFonts w:hint="cs"/>
           <w:rtl/>
         </w:rPr>
       </w:pPr>
@@ -588,9 +555,6 @@
           <w:ilvl w:val="1"/>
           <w:numId w:val="1"/>
         </w:numPr>
-        <w:rPr>
-          <w:rFonts w:hint="cs"/>
-        </w:rPr>
       </w:pPr>
       <w:r>
         <w:rPr>
@@ -633,11 +597,6 @@
         <w:rPr>
           <w:rtl/>
         </w:rPr>
-      </w:r>
-      <w:r>
-        <w:rPr>
-          <w:rtl/>
-        </w:rPr>
         <w:fldChar w:fldCharType="separate"/>
       </w:r>
       <w:r>
@@ -661,27 +620,30 @@
         </w:rPr>
         <w:t xml:space="preserve"> - </w:t>
       </w:r>
-      <w:hyperlink r:id="rId9" w:history="1">
-        <w:r>
-          <w:rPr>
-            <w:rtl/>
-          </w:rPr>
-          <w:t>התפלגות אוכלוסיית הרשויות המקומיות, לפי אשכול, 2008</w:t>
-        </w:r>
-      </w:hyperlink>
-      <w:r>
-        <w:rPr>
-          <w:rFonts w:hint="cs"/>
-          <w:rtl/>
-        </w:rPr>
-        <w:t>.</w:t>
-      </w:r>
-      <w:r>
-        <w:rPr>
-          <w:rFonts w:hint="cs"/>
-          <w:rtl/>
-        </w:rPr>
-        <w:t xml:space="preserve"> שלוש עמודות ראשונות נלקחו.</w:t>
+      <w:r>
+        <w:fldChar w:fldCharType="begin"/>
+      </w:r>
+      <w:r>
+        <w:instrText xml:space="preserve"> HYPERLINK "http://cbs.gov.il/publications13/1530/pdf/g01_01_h.pdf" </w:instrText>
+      </w:r>
+      <w:r>
+        <w:fldChar w:fldCharType="separate"/>
+      </w:r>
+      <w:r>
+        <w:rPr>
+          <w:rtl/>
+        </w:rPr>
+        <w:t>התפלגות אוכלוסיית הרשויות המקומיות, לפי אשכול, 2008</w:t>
+      </w:r>
+      <w:r>
+        <w:fldChar w:fldCharType="end"/>
+      </w:r>
+      <w:r>
+        <w:rPr>
+          <w:rFonts w:hint="cs"/>
+          <w:rtl/>
+        </w:rPr>
+        <w:t>. שלוש עמודות ראשונות נלקחו.</w:t>
       </w:r>
     </w:p>
     <w:p>
@@ -691,9 +653,6 @@
           <w:ilvl w:val="1"/>
           <w:numId w:val="1"/>
         </w:numPr>
-        <w:rPr>
-          <w:rFonts w:hint="cs"/>
-        </w:rPr>
       </w:pPr>
       <w:r>
         <w:rPr>
@@ -744,15 +703,7 @@
           <w:rFonts w:hint="cs"/>
           <w:rtl/>
         </w:rPr>
-        <w:t>7</w:t>
-      </w:r>
-      <w:r>
-        <w:rPr>
-          <w:rStyle w:val="Hyperlink"/>
-          <w:rFonts w:hint="cs"/>
-          <w:rtl/>
-        </w:rPr>
-        <w:t>א</w:t>
+        <w:t>7א</w:t>
       </w:r>
       <w:r>
         <w:rPr>
@@ -788,9 +739,6 @@
           <w:ilvl w:val="1"/>
           <w:numId w:val="1"/>
         </w:numPr>
-        <w:rPr>
-          <w:rFonts w:hint="cs"/>
-        </w:rPr>
       </w:pPr>
       <w:r>
         <w:rPr>
@@ -799,7 +747,7 @@
         </w:rPr>
         <w:t xml:space="preserve">הסבר לגבי </w:t>
       </w:r>
-      <w:hyperlink r:id="rId10" w:history="1">
+      <w:hyperlink r:id="rId9" w:history="1">
         <w:r>
           <w:rPr>
             <w:rStyle w:val="Hyperlink"/>
@@ -824,9 +772,6 @@
           <w:ilvl w:val="0"/>
           <w:numId w:val="1"/>
         </w:numPr>
-        <w:rPr>
-          <w:rFonts w:hint="cs"/>
-        </w:rPr>
       </w:pPr>
       <w:r>
         <w:rPr>
@@ -869,11 +814,6 @@
         <w:rPr>
           <w:rtl/>
         </w:rPr>
-      </w:r>
-      <w:r>
-        <w:rPr>
-          <w:rtl/>
-        </w:rPr>
         <w:fldChar w:fldCharType="separate"/>
       </w:r>
       <w:r>
@@ -882,23 +822,7 @@
           <w:rFonts w:hint="cs"/>
           <w:rtl/>
         </w:rPr>
-        <w:t>הבחירות ב</w:t>
-      </w:r>
-      <w:r>
-        <w:rPr>
-          <w:rStyle w:val="Hyperlink"/>
-          <w:rFonts w:hint="cs"/>
-          <w:rtl/>
-        </w:rPr>
-        <w:t>י</w:t>
-      </w:r>
-      <w:r>
-        <w:rPr>
-          <w:rStyle w:val="Hyperlink"/>
-          <w:rFonts w:hint="cs"/>
-          <w:rtl/>
-        </w:rPr>
-        <w:t>שראל 2015</w:t>
+        <w:t>הבחירות בישראל 2015</w:t>
       </w:r>
       <w:r>
         <w:rPr>
@@ -912,26 +836,6 @@
           <w:rtl/>
         </w:rPr>
         <w:t xml:space="preserve"> אותן השגנו באתר הממשלתי.</w:t>
-      </w:r>
-    </w:p>
-    <w:p>
-      <w:pPr>
-        <w:pStyle w:val="ListParagraph"/>
-        <w:numPr>
-          <w:ilvl w:val="1"/>
-          <w:numId w:val="1"/>
-        </w:numPr>
-        <w:spacing w:after="0"/>
-        <w:rPr>
-          <w:rFonts w:hint="cs"/>
-        </w:rPr>
-      </w:pPr>
-      <w:r>
-        <w:rPr>
-          <w:rFonts w:hint="cs"/>
-          <w:rtl/>
-        </w:rPr>
-        <w:t>ראו בתחתית העמוד: 'יצא לאקסל - תוצאות לפי יישובים'.</w:t>
       </w:r>
     </w:p>
     <w:p>
@@ -942,9 +846,6 @@
           <w:numId w:val="1"/>
         </w:numPr>
         <w:spacing w:after="0"/>
-        <w:rPr>
-          <w:rFonts w:hint="cs"/>
-        </w:rPr>
       </w:pPr>
       <w:r>
         <w:rPr>
@@ -969,7 +870,6 @@
         <w:pStyle w:val="ListParagraph"/>
         <w:spacing w:after="0"/>
         <w:rPr>
-          <w:rFonts w:hint="cs"/>
           <w:rtl/>
         </w:rPr>
       </w:pPr>
@@ -993,7 +893,7 @@
                     <pic:cNvPicPr/>
                   </pic:nvPicPr>
                   <pic:blipFill>
-                    <a:blip r:embed="rId11"/>
+                    <a:blip r:embed="rId10"/>
                     <a:stretch>
                       <a:fillRect/>
                     </a:stretch>
@@ -1019,7 +919,6 @@
         <w:pStyle w:val="ListParagraph"/>
         <w:spacing w:after="0"/>
         <w:rPr>
-          <w:rFonts w:hint="cs"/>
           <w:rtl/>
         </w:rPr>
       </w:pPr>
@@ -1045,16 +944,15 @@
         <w:pStyle w:val="ListParagraph"/>
         <w:spacing w:after="0"/>
         <w:rPr>
-          <w:rFonts w:hint="cs"/>
-          <w:rtl/>
-        </w:rPr>
-      </w:pPr>
-      <w:r>
-        <w:rPr>
-          <w:rFonts w:hint="cs"/>
-          <w:rtl/>
-        </w:rPr>
-        <w:t>לאחר מכן המרנו לשם נוחות לפורמט ג'ייסון דרך אתר אונליין שעושה את ההמרה.</w:t>
+          <w:rtl/>
+        </w:rPr>
+      </w:pPr>
+      <w:r>
+        <w:rPr>
+          <w:rFonts w:hint="cs"/>
+          <w:rtl/>
+        </w:rPr>
+        <w:t>לאחר מכן המרנו לשם נוחות לפורמט ג'ייסון.</w:t>
       </w:r>
     </w:p>
     <w:p>
@@ -1062,7 +960,6 @@
         <w:pStyle w:val="ListParagraph"/>
         <w:spacing w:after="0"/>
         <w:rPr>
-          <w:rFonts w:hint="cs"/>
           <w:rtl/>
         </w:rPr>
       </w:pPr>
@@ -1090,7 +987,6 @@
         <w:pStyle w:val="ListParagraph"/>
         <w:spacing w:after="0"/>
         <w:rPr>
-          <w:rFonts w:hint="cs"/>
           <w:rtl/>
         </w:rPr>
       </w:pPr>
@@ -1103,9 +999,6 @@
           <w:numId w:val="1"/>
         </w:numPr>
         <w:spacing w:after="0"/>
-        <w:rPr>
-          <w:rFonts w:hint="cs"/>
-        </w:rPr>
       </w:pPr>
       <w:r>
         <w:rPr>
@@ -1123,19 +1016,25 @@
           <w:numId w:val="1"/>
         </w:numPr>
         <w:spacing w:after="0"/>
-        <w:rPr>
-          <w:rFonts w:hint="cs"/>
-        </w:rPr>
-      </w:pPr>
-      <w:r>
-        <w:rPr>
-          <w:rFonts w:hint="cs"/>
-          <w:rtl/>
-        </w:rPr>
-        <w:t xml:space="preserve">כמו כן, בחרנו ליצור עמודות חדשות לפי המידע כגון: </w:t>
-      </w:r>
-      <w:r>
-        <w:t>right attribute</w:t>
+      </w:pPr>
+      <w:r>
+        <w:rPr>
+          <w:rFonts w:hint="cs"/>
+          <w:rtl/>
+        </w:rPr>
+        <w:t xml:space="preserve">כמו כן, בחרנו ליצור עמודות חדשות לפי המידע כגון </w:t>
+      </w:r>
+      <w:r>
+        <w:t>R</w:t>
+      </w:r>
+      <w:r>
+        <w:t xml:space="preserve">ight </w:t>
+      </w:r>
+      <w:r>
+        <w:t>A</w:t>
+      </w:r>
+      <w:r>
+        <w:t>ttribute</w:t>
       </w:r>
       <w:r>
         <w:rPr>
@@ -1160,23 +1059,13 @@
           <w:numId w:val="1"/>
         </w:numPr>
         <w:spacing w:after="0"/>
-        <w:rPr>
-          <w:rFonts w:hint="cs"/>
-        </w:rPr>
-      </w:pPr>
-      <w:r>
-        <w:rPr>
-          <w:rFonts w:hint="cs"/>
-          <w:rtl/>
-        </w:rPr>
-        <w:t xml:space="preserve">בסופו של דבר, </w:t>
-      </w:r>
-      <w:r>
-        <w:rPr>
-          <w:rFonts w:hint="cs"/>
-          <w:rtl/>
-        </w:rPr>
-        <w:t xml:space="preserve">הויזואליזציה מתבססת על מידע </w:t>
+      </w:pPr>
+      <w:r>
+        <w:rPr>
+          <w:rFonts w:hint="cs"/>
+          <w:rtl/>
+        </w:rPr>
+        <w:t xml:space="preserve">בסופו של דבר, הויזואליזציה מתבססת על מידע </w:t>
       </w:r>
       <w:r>
         <w:t>764</w:t>
@@ -1186,190 +1075,44 @@
           <w:rFonts w:hint="cs"/>
           <w:rtl/>
         </w:rPr>
-        <w:t xml:space="preserve"> יישובים ומושבים</w:t>
-      </w:r>
-      <w:r>
-        <w:rPr>
-          <w:rFonts w:hint="cs"/>
-          <w:rtl/>
-        </w:rPr>
-        <w:t xml:space="preserve">. מבט מהיר </w:t>
-      </w:r>
-      <w:r>
-        <w:rPr>
-          <w:rFonts w:hint="cs"/>
-          <w:rtl/>
-        </w:rPr>
-        <w:t xml:space="preserve">בטבלה באתר או בקובץ האקסל, </w:t>
-      </w:r>
-      <w:r>
-        <w:rPr>
-          <w:rFonts w:hint="cs"/>
-          <w:rtl/>
-        </w:rPr>
-        <w:t>יראה שיש לנו רק 232, אך ישנם בערך 30 שמות איזורים שמכילים מספר רב של יישובים(ראו קישור 7א למעלה). לדוגמא, עמק יזרעאל מכיל 36 יישובים בתוכו.</w:t>
-      </w:r>
-    </w:p>
-    <w:p>
-      <w:pPr>
+        <w:t xml:space="preserve"> יישובים ומושבים. מבט מהיר בטבלה באתר או בקובץ האקסל, יראה שיש לנו רק 232, אך ישנם בערך 30 שמות איזורים שמכילים מספר רב של יישובים(ראו קישור 7א למעלה). לדוגמא,</w:t>
+      </w:r>
+      <w:r>
+        <w:rPr>
+          <w:rFonts w:hint="cs"/>
+          <w:rtl/>
+        </w:rPr>
+        <w:t xml:space="preserve"> </w:t>
+      </w:r>
+      <w:r>
+        <w:rPr>
+          <w:rFonts w:hint="cs"/>
+          <w:rtl/>
+        </w:rPr>
+        <w:t>עמק יזרעאל מכיל 36 יישובים בתוכו.</w:t>
+      </w:r>
+    </w:p>
+    <w:p>
+      <w:pPr>
+        <w:bidi w:val="0"/>
+        <w:rPr>
+          <w:rtl/>
+        </w:rPr>
+      </w:pPr>
+      <w:r>
+        <w:br w:type="page"/>
+      </w:r>
+    </w:p>
+    <w:p>
+      <w:pPr>
+        <w:tabs>
+          <w:tab w:val="left" w:pos="3015"/>
+          <w:tab w:val="left" w:pos="3462"/>
+          <w:tab w:val="center" w:pos="4153"/>
+          <w:tab w:val="left" w:pos="6190"/>
+          <w:tab w:val="left" w:pos="6582"/>
+        </w:tabs>
         <w:spacing w:after="0"/>
-        <w:rPr>
-          <w:rFonts w:hint="cs"/>
-          <w:rtl/>
-        </w:rPr>
-      </w:pPr>
-    </w:p>
-    <w:p>
-      <w:pPr>
-        <w:spacing w:after="0"/>
-        <w:rPr>
-          <w:rFonts w:hint="cs"/>
-          <w:rtl/>
-        </w:rPr>
-      </w:pPr>
-    </w:p>
-    <w:p>
-      <w:pPr>
-        <w:spacing w:after="0"/>
-        <w:rPr>
-          <w:rFonts w:hint="cs"/>
-          <w:rtl/>
-        </w:rPr>
-      </w:pPr>
-    </w:p>
-    <w:p>
-      <w:pPr>
-        <w:spacing w:after="0"/>
-        <w:rPr>
-          <w:rFonts w:hint="cs"/>
-          <w:rtl/>
-        </w:rPr>
-      </w:pPr>
-    </w:p>
-    <w:p>
-      <w:pPr>
-        <w:spacing w:after="0"/>
-        <w:rPr>
-          <w:rFonts w:hint="cs"/>
-          <w:rtl/>
-        </w:rPr>
-      </w:pPr>
-    </w:p>
-    <w:p>
-      <w:pPr>
-        <w:spacing w:after="0"/>
-        <w:rPr>
-          <w:rFonts w:hint="cs"/>
-          <w:rtl/>
-        </w:rPr>
-      </w:pPr>
-    </w:p>
-    <w:p>
-      <w:pPr>
-        <w:spacing w:after="0"/>
-        <w:rPr>
-          <w:rFonts w:hint="cs"/>
-          <w:rtl/>
-        </w:rPr>
-      </w:pPr>
-    </w:p>
-    <w:p>
-      <w:pPr>
-        <w:spacing w:after="0"/>
-        <w:rPr>
-          <w:rFonts w:hint="cs"/>
-          <w:rtl/>
-        </w:rPr>
-      </w:pPr>
-    </w:p>
-    <w:p>
-      <w:pPr>
-        <w:spacing w:after="0"/>
-        <w:rPr>
-          <w:rFonts w:hint="cs"/>
-          <w:rtl/>
-        </w:rPr>
-      </w:pPr>
-    </w:p>
-    <w:p>
-      <w:pPr>
-        <w:spacing w:after="0"/>
-        <w:rPr>
-          <w:rFonts w:hint="cs"/>
-          <w:rtl/>
-        </w:rPr>
-      </w:pPr>
-    </w:p>
-    <w:p>
-      <w:pPr>
-        <w:spacing w:after="0"/>
-        <w:rPr>
-          <w:rFonts w:hint="cs"/>
-          <w:rtl/>
-        </w:rPr>
-      </w:pPr>
-    </w:p>
-    <w:p>
-      <w:pPr>
-        <w:spacing w:after="0"/>
-        <w:rPr>
-          <w:rFonts w:hint="cs"/>
-          <w:rtl/>
-        </w:rPr>
-      </w:pPr>
-    </w:p>
-    <w:p>
-      <w:pPr>
-        <w:spacing w:after="0"/>
-        <w:rPr>
-          <w:rFonts w:hint="cs"/>
-          <w:rtl/>
-        </w:rPr>
-      </w:pPr>
-    </w:p>
-    <w:p>
-      <w:pPr>
-        <w:spacing w:after="0"/>
-        <w:rPr>
-          <w:rFonts w:hint="cs"/>
-          <w:rtl/>
-        </w:rPr>
-      </w:pPr>
-    </w:p>
-    <w:p>
-      <w:pPr>
-        <w:spacing w:after="0"/>
-        <w:rPr>
-          <w:rFonts w:hint="cs"/>
-          <w:rtl/>
-        </w:rPr>
-      </w:pPr>
-    </w:p>
-    <w:p>
-      <w:pPr>
-        <w:spacing w:after="0"/>
-        <w:rPr>
-          <w:rFonts w:hint="cs"/>
-          <w:rtl/>
-        </w:rPr>
-      </w:pPr>
-    </w:p>
-    <w:p>
-      <w:pPr>
-        <w:spacing w:after="0"/>
-        <w:rPr>
-          <w:rFonts w:hint="cs"/>
-          <w:rtl/>
-        </w:rPr>
-      </w:pPr>
-    </w:p>
-    <w:p>
-      <w:pPr>
-        <w:spacing w:after="0"/>
-        <w:rPr>
-          <w:rFonts w:hint="cs"/>
-          <w:rtl/>
-        </w:rPr>
       </w:pPr>
       <w:r>
         <w:rPr>
@@ -1393,11 +1136,18 @@
         <w:t xml:space="preserve"> </w:t>
       </w:r>
       <w:r>
-        <w:t>WHY</w:t>
-      </w:r>
-    </w:p>
-    <w:p>
-      <w:pPr>
+        <w:t>USER TASK</w:t>
+      </w:r>
+    </w:p>
+    <w:p>
+      <w:pPr>
+        <w:tabs>
+          <w:tab w:val="left" w:pos="3015"/>
+          <w:tab w:val="left" w:pos="3462"/>
+          <w:tab w:val="center" w:pos="4153"/>
+          <w:tab w:val="left" w:pos="6190"/>
+          <w:tab w:val="left" w:pos="6582"/>
+        </w:tabs>
         <w:spacing w:after="0"/>
         <w:rPr>
           <w:rFonts w:hint="cs"/>
@@ -1409,14 +1159,34 @@
           <w:rFonts w:hint="cs"/>
           <w:rtl/>
         </w:rPr>
-        <w:t>השערות רבות עלו בקרב שיחות בין אנשים על פוליטיקה. מספר רב טען, שתומכי הליכוד הם אנשים משלושת העשירונים העליונים והצביעו על קשר בין עוני לבין "ימניות".</w:t>
-      </w:r>
-      <w:r>
-        <w:rPr>
-          <w:rFonts w:hint="cs"/>
-          <w:rtl/>
-        </w:rPr>
-        <w:t xml:space="preserve"> כמו כן, אותם אנשים טוענים שמצביעי ה"שמאל" הם אנשים עשירים. דבר זה סותר את ההגיון הבריא של הצד הכלכלי. הרי שאנשי ה"ימין" הם קפיטליסטים יותר מאנשי ה"שמאל". כלומר, העניים ישארו לכל הפחות בקו העוני, והעשירים בעצם יאבדו מהונם כי אנשי ה"שמאל" הם סוציאליסטים. </w:t>
+        <w:t>כדי לבסס את ההשערות על הקשר בין הצבעה בקלפי לבין המעמד הסוציו-אקונומי בחרנו בויזואליזציה שתבצע מיון סלקטיבי על המידע ותניב למשתמש תצוגה נוחה להשוואה(בצורת "בר-צ'ארט") כדי שיוכל להסיק מסקנות.</w:t>
+      </w:r>
+      <w:r>
+        <w:tab/>
+      </w:r>
+      <w:r>
+        <w:rPr>
+          <w:rtl/>
+        </w:rPr>
+        <w:tab/>
+      </w:r>
+      <w:r>
+        <w:rPr>
+          <w:rtl/>
+        </w:rPr>
+        <w:tab/>
+      </w:r>
+      <w:r>
+        <w:rPr>
+          <w:rtl/>
+        </w:rPr>
+        <w:tab/>
+      </w:r>
+      <w:r>
+        <w:rPr>
+          <w:rtl/>
+        </w:rPr>
+        <w:tab/>
       </w:r>
     </w:p>
     <w:p>
@@ -1432,22 +1202,1447 @@
           <w:rFonts w:hint="cs"/>
           <w:rtl/>
         </w:rPr>
-        <w:t>השערות נוספות הן שהפן הפוליטי-ביטחוני-מדיני גובר על הפן הכלכלי.</w:t>
-      </w:r>
-    </w:p>
-    <w:p>
-      <w:pPr>
+        <w:t xml:space="preserve">חשבנו על מספר שימושים לויזואליזציה שלנו </w:t>
+      </w:r>
+      <w:r>
+        <w:rPr>
+          <w:rtl/>
+        </w:rPr>
+        <w:t>–</w:t>
+      </w:r>
+    </w:p>
+    <w:p>
+      <w:pPr>
+        <w:pStyle w:val="ListParagraph"/>
+        <w:numPr>
+          <w:ilvl w:val="0"/>
+          <w:numId w:val="5"/>
+        </w:numPr>
         <w:spacing w:after="0"/>
         <w:rPr>
           <w:rFonts w:hint="cs"/>
-          <w:rtl/>
-        </w:rPr>
-      </w:pPr>
+        </w:rPr>
+      </w:pPr>
+      <w:r>
+        <w:rPr>
+          <w:rFonts w:hint="cs"/>
+          <w:rtl/>
+        </w:rPr>
+        <w:t>מבט על אחוזי הצבעה.</w:t>
+      </w:r>
+    </w:p>
+    <w:p>
+      <w:pPr>
+        <w:pStyle w:val="ListParagraph"/>
+        <w:numPr>
+          <w:ilvl w:val="1"/>
+          <w:numId w:val="5"/>
+        </w:numPr>
+        <w:spacing w:after="0"/>
+        <w:rPr>
+          <w:rFonts w:hint="cs"/>
+        </w:rPr>
+      </w:pPr>
+      <w:r>
+        <w:rPr>
+          <w:rFonts w:hint="cs"/>
+          <w:rtl/>
+        </w:rPr>
+        <w:t>מאפשר למפלגות ולכותבי מדיניות להבין היכן יש אחוזי הצבעה נמוכים ולנסות לעודד אותם, דבר המהווה אחד מעקרונות הדמוקרטיה.</w:t>
+      </w:r>
+    </w:p>
+    <w:p>
+      <w:pPr>
+        <w:pStyle w:val="ListParagraph"/>
+        <w:numPr>
+          <w:ilvl w:val="0"/>
+          <w:numId w:val="5"/>
+        </w:numPr>
+        <w:spacing w:after="0"/>
+        <w:rPr>
+          <w:rFonts w:hint="cs"/>
+        </w:rPr>
+      </w:pPr>
+      <w:r>
+        <w:rPr>
+          <w:rFonts w:hint="cs"/>
+          <w:rtl/>
+        </w:rPr>
+        <w:t>לתת ל</w:t>
+      </w:r>
+      <w:r>
+        <w:rPr>
+          <w:rFonts w:hint="cs"/>
+          <w:rtl/>
+        </w:rPr>
+        <w:t>מש</w:t>
+      </w:r>
+      <w:r>
+        <w:rPr>
+          <w:rFonts w:hint="cs"/>
+          <w:rtl/>
+        </w:rPr>
+        <w:t>ת</w:t>
+      </w:r>
+      <w:r>
+        <w:rPr>
+          <w:rFonts w:hint="cs"/>
+          <w:rtl/>
+        </w:rPr>
+        <w:t xml:space="preserve">מש תמונת מצב של קהל יעד של מפלגות, ניתן לראות מהיכן אחוז גבוה/מספר אבסולוטי של קולות מגיע עבור מפלגה מסויימת, ניתוח </w:t>
+      </w:r>
+      <w:r>
+        <w:rPr>
+          <w:rFonts w:hint="cs"/>
+          <w:rtl/>
+        </w:rPr>
+        <w:t>המאפשר</w:t>
+      </w:r>
+      <w:r>
+        <w:rPr>
+          <w:rFonts w:hint="cs"/>
+          <w:rtl/>
+        </w:rPr>
+        <w:t>:</w:t>
+      </w:r>
+    </w:p>
+    <w:p>
+      <w:pPr>
+        <w:pStyle w:val="ListParagraph"/>
+        <w:numPr>
+          <w:ilvl w:val="1"/>
+          <w:numId w:val="5"/>
+        </w:numPr>
+        <w:spacing w:after="0"/>
+        <w:rPr>
+          <w:rFonts w:hint="cs"/>
+        </w:rPr>
+      </w:pPr>
+      <w:r>
+        <w:rPr>
+          <w:rFonts w:hint="cs"/>
+          <w:rtl/>
+        </w:rPr>
+        <w:t xml:space="preserve">עבור מצביעים </w:t>
+      </w:r>
+      <w:r>
+        <w:rPr>
+          <w:rFonts w:hint="cs"/>
+          <w:rtl/>
+        </w:rPr>
+        <w:t>לנתח דפוסי הצבעה ולבצע הצבעה יותר מושכלת.</w:t>
+      </w:r>
+    </w:p>
+    <w:p>
+      <w:pPr>
+        <w:pStyle w:val="ListParagraph"/>
+        <w:numPr>
+          <w:ilvl w:val="1"/>
+          <w:numId w:val="5"/>
+        </w:numPr>
+        <w:spacing w:after="0"/>
+        <w:rPr>
+          <w:rFonts w:hint="cs"/>
+        </w:rPr>
+      </w:pPr>
+      <w:r>
+        <w:rPr>
+          <w:rFonts w:hint="cs"/>
+          <w:rtl/>
+        </w:rPr>
+        <w:t xml:space="preserve">עבור מפלגות </w:t>
+      </w:r>
+      <w:r>
+        <w:rPr>
+          <w:rFonts w:hint="cs"/>
+          <w:rtl/>
+        </w:rPr>
+        <w:t>להבין באילו אזורים שווה להם להשקיע מאמץ נוסף כדי לזכות בעוד קולות.</w:t>
+      </w:r>
+    </w:p>
+    <w:p>
+      <w:pPr>
+        <w:pStyle w:val="ListParagraph"/>
+        <w:numPr>
+          <w:ilvl w:val="1"/>
+          <w:numId w:val="5"/>
+        </w:numPr>
+        <w:spacing w:after="0"/>
+        <w:rPr>
+          <w:rFonts w:hint="cs"/>
+        </w:rPr>
+      </w:pPr>
+      <w:r>
+        <w:rPr>
+          <w:rFonts w:hint="cs"/>
+          <w:rtl/>
+        </w:rPr>
+        <w:t xml:space="preserve">עבור מפלגות </w:t>
+      </w:r>
+      <w:r>
+        <w:rPr>
+          <w:rFonts w:hint="cs"/>
+          <w:rtl/>
+        </w:rPr>
+        <w:t>להבין מאילו איזורים המפלגות היריבות שלהן זוכות בקולות, ואז לנסות "להלחם" נקודתית באיזורים אלו.</w:t>
+      </w:r>
+    </w:p>
+    <w:p>
+      <w:pPr>
+        <w:pStyle w:val="ListParagraph"/>
+        <w:numPr>
+          <w:ilvl w:val="0"/>
+          <w:numId w:val="1"/>
+        </w:numPr>
+        <w:spacing w:after="0"/>
+        <w:rPr>
+          <w:rFonts w:hint="cs"/>
+        </w:rPr>
+      </w:pPr>
+      <w:r>
+        <w:rPr>
+          <w:rFonts w:hint="cs"/>
+          <w:rtl/>
+        </w:rPr>
+        <w:t>הסברה בינלאומית</w:t>
+      </w:r>
+      <w:r>
+        <w:rPr>
+          <w:rFonts w:hint="cs"/>
+          <w:rtl/>
+        </w:rPr>
+        <w:t xml:space="preserve"> -</w:t>
+      </w:r>
+      <w:r>
+        <w:rPr>
+          <w:rFonts w:hint="cs"/>
+          <w:rtl/>
+        </w:rPr>
+        <w:t xml:space="preserve"> אחד המגישים הוא דייר מעונות</w:t>
+      </w:r>
+      <w:r>
+        <w:rPr>
+          <w:rFonts w:hint="cs"/>
+          <w:rtl/>
+        </w:rPr>
+        <w:t xml:space="preserve"> ש</w:t>
+      </w:r>
+      <w:r>
+        <w:rPr>
+          <w:rFonts w:hint="cs"/>
+          <w:rtl/>
+        </w:rPr>
+        <w:t xml:space="preserve">פגש סטודנטים רבים מחו"ל שהרבו לדבר על פוליטיקה. כמדינה שהיא "כוכבת על" בעיתונות העולמית, הביקורות מגיעות מפי אנשים זרים. כדי לתת להם להסיק מסקנות לגבי הממשל שלנו והציבור התומך בפרט, ולגבי המפלגות בכלל, נבנתה ויזואליזציה זו. </w:t>
+      </w:r>
+      <w:r>
+        <w:rPr>
+          <w:rFonts w:hint="cs"/>
+          <w:rtl/>
+        </w:rPr>
+        <w:t>בנוסף</w:t>
+      </w:r>
+      <w:r>
+        <w:rPr>
+          <w:rFonts w:hint="cs"/>
+          <w:rtl/>
+        </w:rPr>
+        <w:t>, הוחלט במהלך שלקח מספר ימים, להוסיף תמיכה באנגלית. כמו כן, הקוד נכתב בצורה שיהיה ניתן להוסיף שפות נוספות(כבר התקבלה בקשה להוסיף גרמנית).</w:t>
+      </w:r>
+    </w:p>
+    <w:p>
+      <w:pPr>
+        <w:spacing w:after="0"/>
+        <w:rPr>
+          <w:rtl/>
+        </w:rPr>
+      </w:pPr>
+      <w:r>
+        <w:rPr>
+          <w:rFonts w:hint="cs"/>
+          <w:rtl/>
+        </w:rPr>
+        <w:t>לסיכום, נושא הפוליטיקה בישראל הוא נושא "חם" בלשון המעטה. אנו מקווים שנעזור לענות על שאלות מפתח לגבי הצבעות הישראלים בקלפי, ולגבי המפלגות בארץ.</w:t>
+      </w:r>
+    </w:p>
+    <w:p>
+      <w:pPr>
+        <w:bidi w:val="0"/>
+        <w:rPr>
+          <w:rtl/>
+        </w:rPr>
+      </w:pPr>
+      <w:r>
+        <w:rPr>
+          <w:rtl/>
+        </w:rPr>
+        <w:br w:type="page"/>
+      </w:r>
+    </w:p>
+    <w:p>
+      <w:pPr>
+        <w:rPr>
+          <w:rFonts w:hint="cs"/>
+          <w:rtl/>
+        </w:rPr>
+      </w:pPr>
+      <w:r>
+        <w:rPr>
+          <w:rFonts w:hint="cs"/>
+          <w:rtl/>
+        </w:rPr>
+        <w:lastRenderedPageBreak/>
+        <w:t xml:space="preserve">פרק 3 </w:t>
+      </w:r>
+      <w:r>
+        <w:rPr>
+          <w:rtl/>
+        </w:rPr>
+        <w:t>–</w:t>
+      </w:r>
+      <w:r>
+        <w:rPr>
+          <w:rFonts w:hint="cs"/>
+          <w:rtl/>
+        </w:rPr>
+        <w:t xml:space="preserve"> </w:t>
+      </w:r>
+      <w:r>
+        <w:t>HOW</w:t>
+      </w:r>
+    </w:p>
+    <w:p>
+      <w:pPr>
+        <w:pStyle w:val="ListParagraph"/>
+        <w:ind w:left="1440"/>
+        <w:rPr>
+          <w:rFonts w:hint="cs"/>
+          <w:rtl/>
+        </w:rPr>
+      </w:pPr>
+      <w:r>
+        <w:rPr>
+          <w:rFonts w:hint="cs"/>
+          <w:rtl/>
+        </w:rPr>
+        <w:t>המיפויים הויזואליים שבחרנו הם:</w:t>
+      </w:r>
+    </w:p>
+    <w:p>
+      <w:pPr>
+        <w:pStyle w:val="ListParagraph"/>
+        <w:numPr>
+          <w:ilvl w:val="0"/>
+          <w:numId w:val="1"/>
+        </w:numPr>
+        <w:rPr>
+          <w:rFonts w:hint="cs"/>
+        </w:rPr>
+      </w:pPr>
+      <w:r>
+        <w:rPr>
+          <w:rFonts w:hint="cs"/>
+          <w:rtl/>
+        </w:rPr>
+        <w:t xml:space="preserve">מיפינו את מידת הימניות-שמאליות כלכלית לצבעים. התבססנו על סקר מדיני שהעריך את מידת הימניות-שמאליות של המפלגות לפי תשובות שהן סיפקו בנושאים רחבים. </w:t>
+      </w:r>
+    </w:p>
+    <w:p>
+      <w:pPr>
+        <w:pStyle w:val="ListParagraph"/>
+        <w:numPr>
+          <w:ilvl w:val="1"/>
+          <w:numId w:val="1"/>
+        </w:numPr>
+        <w:rPr>
+          <w:rFonts w:hint="cs"/>
+        </w:rPr>
+      </w:pPr>
+      <w:r>
+        <w:rPr>
+          <w:rFonts w:hint="cs"/>
+          <w:rtl/>
+        </w:rPr>
+        <w:t xml:space="preserve">בחרנו להשתמש בספריית </w:t>
+      </w:r>
+      <w:hyperlink r:id="rId11" w:history="1">
+        <w:r>
+          <w:rPr>
+            <w:rStyle w:val="Hyperlink"/>
+          </w:rPr>
+          <w:t>d3.interp</w:t>
+        </w:r>
+        <w:r>
+          <w:rPr>
+            <w:rStyle w:val="Hyperlink"/>
+          </w:rPr>
+          <w:t>o</w:t>
+        </w:r>
+        <w:r>
+          <w:rPr>
+            <w:rStyle w:val="Hyperlink"/>
+          </w:rPr>
+          <w:t>late()</w:t>
+        </w:r>
+      </w:hyperlink>
+      <w:r>
+        <w:rPr>
+          <w:rFonts w:hint="cs"/>
+          <w:rtl/>
+        </w:rPr>
+        <w:t xml:space="preserve"> שמספקת אפשרות להזין קלט מספר בין 0 ל 1 (מידת הימניות-שמאליות כלכלית) ופולטת צבע לפי סט הצבעים שנבחר.</w:t>
+      </w:r>
+    </w:p>
+    <w:p>
+      <w:pPr>
+        <w:pStyle w:val="ListParagraph"/>
+        <w:numPr>
+          <w:ilvl w:val="1"/>
+          <w:numId w:val="1"/>
+        </w:numPr>
+        <w:rPr>
+          <w:rFonts w:hint="cs"/>
+        </w:rPr>
+      </w:pPr>
+      <w:r>
+        <w:rPr>
+          <w:rFonts w:hint="cs"/>
+          <w:rtl/>
+        </w:rPr>
+        <w:t>בחרנו בסט הבא:</w:t>
+      </w:r>
+    </w:p>
+    <w:p>
+      <w:pPr>
+        <w:pStyle w:val="ListParagraph"/>
+        <w:ind w:left="1440"/>
+        <w:rPr>
+          <w:rFonts w:hint="cs"/>
+          <w:rtl/>
+        </w:rPr>
+      </w:pPr>
+      <w:r>
+        <w:rPr>
+          <w:noProof/>
+        </w:rPr>
+        <w:drawing>
+          <wp:inline distT="0" distB="0" distL="0" distR="0" wp14:anchorId="6B6A89FD" wp14:editId="3DE076AF">
+            <wp:extent cx="4343400" cy="995844"/>
+            <wp:effectExtent l="0" t="0" r="0" b="0"/>
+            <wp:docPr id="2" name="Picture 2"/>
+            <wp:cNvGraphicFramePr>
+              <a:graphicFrameLocks xmlns:a="http://schemas.openxmlformats.org/drawingml/2006/main" noChangeAspect="1"/>
+            </wp:cNvGraphicFramePr>
+            <a:graphic xmlns:a="http://schemas.openxmlformats.org/drawingml/2006/main">
+              <a:graphicData uri="http://schemas.openxmlformats.org/drawingml/2006/picture">
+                <pic:pic xmlns:pic="http://schemas.openxmlformats.org/drawingml/2006/picture">
+                  <pic:nvPicPr>
+                    <pic:cNvPr id="0" name=""/>
+                    <pic:cNvPicPr/>
+                  </pic:nvPicPr>
+                  <pic:blipFill>
+                    <a:blip r:embed="rId12"/>
+                    <a:stretch>
+                      <a:fillRect/>
+                    </a:stretch>
+                  </pic:blipFill>
+                  <pic:spPr>
+                    <a:xfrm>
+                      <a:off x="0" y="0"/>
+                      <a:ext cx="4339885" cy="995038"/>
+                    </a:xfrm>
+                    <a:prstGeom prst="rect">
+                      <a:avLst/>
+                    </a:prstGeom>
+                  </pic:spPr>
+                </pic:pic>
+              </a:graphicData>
+            </a:graphic>
+          </wp:inline>
+        </w:drawing>
+      </w:r>
+      <w:r>
+        <w:rPr>
+          <w:rFonts w:hint="cs"/>
+          <w:rtl/>
+        </w:rPr>
+        <w:t>כאשר שמאל מוחלט הוא לבן, וימין מוחלט הוא כחול כהה. דאגנו להוסיף לג'נד שנרחיב עליו בהמשך.</w:t>
+      </w:r>
+    </w:p>
+    <w:p>
+      <w:pPr>
+        <w:pStyle w:val="ListParagraph"/>
+        <w:numPr>
+          <w:ilvl w:val="0"/>
+          <w:numId w:val="1"/>
+        </w:numPr>
+        <w:rPr>
+          <w:rFonts w:hint="cs"/>
+        </w:rPr>
+      </w:pPr>
+      <w:r>
+        <w:rPr>
+          <w:rFonts w:hint="cs"/>
+          <w:rtl/>
+        </w:rPr>
+        <w:t>מיפינו את הקולות באחוזים/מספר אבסולטי לגודל העמודה. לעיתים האחוזים יכולים לשקר, לדוגמת אשכול 10 שהוא הכי גבוה. אשכול זה מכיל מעט מאוד אנשים, אבל באחוזים נדמה שהוא משפיע כמו אשכולות אחרים גדולים בפקטור של פי 50 עד 100. לכן היה חשוב להוסיף את המספר האבסולטי על מנת לקבל תמונה אמיתית גם באחוזים וגם במספר מצביעים.</w:t>
+      </w:r>
+    </w:p>
+    <w:p>
+      <w:pPr>
+        <w:pStyle w:val="ListParagraph"/>
+        <w:rPr>
+          <w:rFonts w:hint="cs"/>
+          <w:rtl/>
+        </w:rPr>
+      </w:pPr>
+      <w:r>
+        <w:rPr>
+          <w:noProof/>
+        </w:rPr>
+        <w:drawing>
+          <wp:inline distT="0" distB="0" distL="0" distR="0" wp14:anchorId="45E57A74" wp14:editId="4573793E">
+            <wp:extent cx="1569720" cy="297180"/>
+            <wp:effectExtent l="0" t="0" r="0" b="7620"/>
+            <wp:docPr id="4" name="Picture 4"/>
+            <wp:cNvGraphicFramePr>
+              <a:graphicFrameLocks xmlns:a="http://schemas.openxmlformats.org/drawingml/2006/main" noChangeAspect="1"/>
+            </wp:cNvGraphicFramePr>
+            <a:graphic xmlns:a="http://schemas.openxmlformats.org/drawingml/2006/main">
+              <a:graphicData uri="http://schemas.openxmlformats.org/drawingml/2006/picture">
+                <pic:pic xmlns:pic="http://schemas.openxmlformats.org/drawingml/2006/picture">
+                  <pic:nvPicPr>
+                    <pic:cNvPr id="0" name=""/>
+                    <pic:cNvPicPr/>
+                  </pic:nvPicPr>
+                  <pic:blipFill>
+                    <a:blip r:embed="rId13"/>
+                    <a:stretch>
+                      <a:fillRect/>
+                    </a:stretch>
+                  </pic:blipFill>
+                  <pic:spPr>
+                    <a:xfrm>
+                      <a:off x="0" y="0"/>
+                      <a:ext cx="1569720" cy="297180"/>
+                    </a:xfrm>
+                    <a:prstGeom prst="rect">
+                      <a:avLst/>
+                    </a:prstGeom>
+                  </pic:spPr>
+                </pic:pic>
+              </a:graphicData>
+            </a:graphic>
+          </wp:inline>
+        </w:drawing>
+      </w:r>
+      <w:r>
+        <w:rPr>
+          <w:rFonts w:hint="cs"/>
+          <w:rtl/>
+        </w:rPr>
+        <w:t xml:space="preserve"> כפתורים אלו נגישים בכל שלוש התצוגות שלנו.</w:t>
+      </w:r>
+    </w:p>
+    <w:p>
+      <w:pPr>
+        <w:pStyle w:val="ListParagraph"/>
+        <w:rPr>
+          <w:rFonts w:hint="cs"/>
+          <w:rtl/>
+        </w:rPr>
+      </w:pPr>
+      <w:r>
+        <w:rPr>
+          <w:rFonts w:hint="cs"/>
+          <w:rtl/>
+        </w:rPr>
+        <w:t>בנוסף, הנה הבר צ'רט שלנו:</w:t>
+      </w:r>
+    </w:p>
+    <w:p>
+      <w:pPr>
+        <w:pStyle w:val="ListParagraph"/>
+        <w:rPr>
+          <w:rFonts w:hint="cs"/>
+          <w:rtl/>
+        </w:rPr>
+      </w:pPr>
+      <w:r>
+        <w:rPr>
+          <w:noProof/>
+        </w:rPr>
+        <w:drawing>
+          <wp:inline distT="0" distB="0" distL="0" distR="0" wp14:anchorId="49AF22AD" wp14:editId="3BE6EC82">
+            <wp:extent cx="4612224" cy="2840182"/>
+            <wp:effectExtent l="0" t="0" r="0" b="0"/>
+            <wp:docPr id="5" name="Picture 5"/>
+            <wp:cNvGraphicFramePr>
+              <a:graphicFrameLocks xmlns:a="http://schemas.openxmlformats.org/drawingml/2006/main" noChangeAspect="1"/>
+            </wp:cNvGraphicFramePr>
+            <a:graphic xmlns:a="http://schemas.openxmlformats.org/drawingml/2006/main">
+              <a:graphicData uri="http://schemas.openxmlformats.org/drawingml/2006/picture">
+                <pic:pic xmlns:pic="http://schemas.openxmlformats.org/drawingml/2006/picture">
+                  <pic:nvPicPr>
+                    <pic:cNvPr id="0" name=""/>
+                    <pic:cNvPicPr/>
+                  </pic:nvPicPr>
+                  <pic:blipFill>
+                    <a:blip r:embed="rId14"/>
+                    <a:stretch>
+                      <a:fillRect/>
+                    </a:stretch>
+                  </pic:blipFill>
+                  <pic:spPr>
+                    <a:xfrm>
+                      <a:off x="0" y="0"/>
+                      <a:ext cx="4609661" cy="2838604"/>
+                    </a:xfrm>
+                    <a:prstGeom prst="rect">
+                      <a:avLst/>
+                    </a:prstGeom>
+                  </pic:spPr>
+                </pic:pic>
+              </a:graphicData>
+            </a:graphic>
+          </wp:inline>
+        </w:drawing>
+      </w:r>
+    </w:p>
+    <w:p>
+      <w:pPr>
+        <w:pStyle w:val="ListParagraph"/>
+        <w:numPr>
+          <w:ilvl w:val="0"/>
+          <w:numId w:val="1"/>
+        </w:numPr>
+        <w:rPr>
+          <w:rFonts w:hint="cs"/>
+        </w:rPr>
+      </w:pPr>
+      <w:r>
+        <w:rPr>
+          <w:rFonts w:hint="cs"/>
+          <w:rtl/>
+        </w:rPr>
+        <w:t xml:space="preserve">עוד מיפוי הוא שהעמודה המקסימלית בערך ה </w:t>
+      </w:r>
+      <w:r>
+        <w:t>Y</w:t>
+      </w:r>
+      <w:r>
+        <w:rPr>
+          <w:rFonts w:hint="cs"/>
+          <w:rtl/>
+        </w:rPr>
+        <w:t xml:space="preserve"> תקבע את מימדי הויזואליזציה. בדוגמא הנ"ל רואים שהערך המקסימלי הוא מיליון מצביעים והוא נקבע ע"י עמודה חמש. למרות שבשיעור למדנו שזה יכול ליצור "שקר" בתצוגה, החלטנו להוסיף מיפוי זה על מנת לאפשר השוואה נוחה יותר למשתמש. עם הערך המקסימלי של ציר ה </w:t>
+      </w:r>
+      <w:r>
+        <w:t>Y</w:t>
+      </w:r>
+      <w:r>
+        <w:rPr>
+          <w:rFonts w:hint="cs"/>
+          <w:rtl/>
+        </w:rPr>
+        <w:t xml:space="preserve"> היה סטטי ונותר על מיליון לדוגמא, אז בתצוגה אחרת שהערך המקסימלי הוא 100 אלף , היה קשה מאוד להשוות בין העמודות.</w:t>
+      </w:r>
+    </w:p>
+    <w:p>
+      <w:pPr>
+        <w:pStyle w:val="ListParagraph"/>
+        <w:numPr>
+          <w:ilvl w:val="0"/>
+          <w:numId w:val="1"/>
+        </w:numPr>
+        <w:rPr>
+          <w:rFonts w:hint="cs"/>
+        </w:rPr>
+      </w:pPr>
+      <w:r>
+        <w:rPr>
+          <w:rFonts w:hint="cs"/>
+          <w:rtl/>
+        </w:rPr>
+        <w:t xml:space="preserve">כמו כן, קשה לדעת את המספר המדויק של עמודה במקרה של כמעט שוויון בין עמודות רחוקות לכן מיפינו את הערך המספרי (באחוזים או מספר אבסולוטי) ל"טול טיפ". השתמשנו לשם כך ב </w:t>
+      </w:r>
+      <w:hyperlink r:id="rId15" w:history="1">
+        <w:r>
+          <w:rPr>
+            <w:rStyle w:val="Hyperlink"/>
+          </w:rPr>
+          <w:t>d3.</w:t>
+        </w:r>
+        <w:r>
+          <w:rPr>
+            <w:rStyle w:val="Hyperlink"/>
+          </w:rPr>
+          <w:t>t</w:t>
+        </w:r>
+        <w:r>
+          <w:rPr>
+            <w:rStyle w:val="Hyperlink"/>
+          </w:rPr>
+          <w:t>ip()</w:t>
+        </w:r>
+      </w:hyperlink>
+    </w:p>
+    <w:p>
+      <w:pPr>
+        <w:pStyle w:val="ListParagraph"/>
+        <w:rPr>
+          <w:rFonts w:hint="cs"/>
+          <w:rtl/>
+        </w:rPr>
+      </w:pPr>
+      <w:r>
+        <w:rPr>
+          <w:noProof/>
+        </w:rPr>
+        <w:lastRenderedPageBreak/>
+        <w:drawing>
+          <wp:inline distT="0" distB="0" distL="0" distR="0" wp14:anchorId="45500D13" wp14:editId="2B126021">
+            <wp:extent cx="1242060" cy="998220"/>
+            <wp:effectExtent l="0" t="0" r="0" b="0"/>
+            <wp:docPr id="6" name="Picture 6"/>
+            <wp:cNvGraphicFramePr>
+              <a:graphicFrameLocks xmlns:a="http://schemas.openxmlformats.org/drawingml/2006/main" noChangeAspect="1"/>
+            </wp:cNvGraphicFramePr>
+            <a:graphic xmlns:a="http://schemas.openxmlformats.org/drawingml/2006/main">
+              <a:graphicData uri="http://schemas.openxmlformats.org/drawingml/2006/picture">
+                <pic:pic xmlns:pic="http://schemas.openxmlformats.org/drawingml/2006/picture">
+                  <pic:nvPicPr>
+                    <pic:cNvPr id="0" name=""/>
+                    <pic:cNvPicPr/>
+                  </pic:nvPicPr>
+                  <pic:blipFill>
+                    <a:blip r:embed="rId16"/>
+                    <a:stretch>
+                      <a:fillRect/>
+                    </a:stretch>
+                  </pic:blipFill>
+                  <pic:spPr>
+                    <a:xfrm>
+                      <a:off x="0" y="0"/>
+                      <a:ext cx="1242060" cy="998220"/>
+                    </a:xfrm>
+                    <a:prstGeom prst="rect">
+                      <a:avLst/>
+                    </a:prstGeom>
+                  </pic:spPr>
+                </pic:pic>
+              </a:graphicData>
+            </a:graphic>
+          </wp:inline>
+        </w:drawing>
+      </w:r>
+    </w:p>
+    <w:p>
+      <w:pPr>
+        <w:pStyle w:val="ListParagraph"/>
+        <w:rPr>
+          <w:rFonts w:hint="cs"/>
+          <w:rtl/>
+        </w:rPr>
+      </w:pPr>
+      <w:r>
+        <w:rPr>
+          <w:rFonts w:hint="cs"/>
+          <w:rtl/>
+        </w:rPr>
+        <w:t>כדי לאפשר השוואה מדוייקת למעוניינים בדיוק מוחלט.</w:t>
+      </w:r>
+    </w:p>
+    <w:p>
+      <w:pPr>
+        <w:pStyle w:val="ListParagraph"/>
+        <w:rPr>
+          <w:rFonts w:hint="cs"/>
+          <w:rtl/>
+        </w:rPr>
+      </w:pPr>
+    </w:p>
+    <w:p>
+      <w:pPr>
+        <w:pStyle w:val="ListParagraph"/>
+        <w:numPr>
+          <w:ilvl w:val="0"/>
+          <w:numId w:val="1"/>
+        </w:numPr>
+        <w:rPr>
+          <w:rFonts w:hint="cs"/>
+        </w:rPr>
+      </w:pPr>
+      <w:r>
+        <w:rPr>
+          <w:rFonts w:hint="cs"/>
+          <w:rtl/>
+        </w:rPr>
+        <w:t xml:space="preserve">הלג'נד </w:t>
+      </w:r>
+      <w:r>
+        <w:rPr>
+          <w:rtl/>
+        </w:rPr>
+        <w:t>–</w:t>
+      </w:r>
+      <w:r>
+        <w:rPr>
+          <w:rFonts w:hint="cs"/>
+          <w:rtl/>
+        </w:rPr>
+        <w:t xml:space="preserve"> מקושר ישירות לצבעים של ה </w:t>
+      </w:r>
+      <w:r>
+        <w:t>d3.interpolate()</w:t>
+      </w:r>
+      <w:r>
+        <w:rPr>
+          <w:rFonts w:hint="cs"/>
+          <w:rtl/>
+        </w:rPr>
+        <w:t xml:space="preserve"> שבחרנו על מנת לתמוך בהחלפת צבעים.</w:t>
+      </w:r>
+      <w:r>
+        <w:t xml:space="preserve"> </w:t>
+      </w:r>
+      <w:r>
+        <w:rPr>
+          <w:rFonts w:hint="cs"/>
+          <w:rtl/>
+        </w:rPr>
+        <w:t>היינו צריכים להשתמש בליניאר גראדיאנט ולבנות את הלג'נד לפי הצבעים שבחרנו.</w:t>
+      </w:r>
+    </w:p>
+    <w:p>
+      <w:pPr>
+        <w:pStyle w:val="ListParagraph"/>
+        <w:numPr>
+          <w:ilvl w:val="0"/>
+          <w:numId w:val="1"/>
+        </w:numPr>
+        <w:rPr>
+          <w:rFonts w:hint="cs"/>
+        </w:rPr>
+      </w:pPr>
+      <w:r>
+        <w:rPr>
+          <w:rFonts w:hint="cs"/>
+          <w:rtl/>
+        </w:rPr>
+        <w:t>טול-טיפ</w:t>
+      </w:r>
+      <w:r>
+        <w:rPr>
+          <w:rFonts w:hint="cs"/>
+          <w:rtl/>
+        </w:rPr>
+        <w:t xml:space="preserve"> סימן ש</w:t>
+      </w:r>
+      <w:r>
+        <w:rPr>
+          <w:rFonts w:hint="cs"/>
+          <w:rtl/>
+        </w:rPr>
+        <w:t>אלה-</w:t>
+      </w:r>
+      <w:r>
+        <w:rPr>
+          <w:rFonts w:hint="cs"/>
+          <w:rtl/>
+        </w:rPr>
+        <w:t xml:space="preserve"> </w:t>
+      </w:r>
+      <w:r>
+        <w:rPr>
+          <w:rFonts w:hint="cs"/>
+          <w:rtl/>
+        </w:rPr>
+        <w:t xml:space="preserve">המידע המוצג למשתמש הוא מהן האפשרויות העומדות  לרשותו למעבר בין התצוגות ע"י לחיצה על הרקע ועל אחד העמודות. </w:t>
+      </w:r>
+    </w:p>
+    <w:p>
+      <w:pPr>
+        <w:pStyle w:val="ListParagraph"/>
+        <w:numPr>
+          <w:ilvl w:val="1"/>
+          <w:numId w:val="1"/>
+        </w:numPr>
+        <w:rPr>
+          <w:rFonts w:hint="cs"/>
+        </w:rPr>
+      </w:pPr>
+      <w:r>
+        <w:rPr>
+          <w:rFonts w:hint="cs"/>
+          <w:rtl/>
+        </w:rPr>
+        <w:t xml:space="preserve">תוכנו נקבע,יחד עם הכותרת, לפי התצוגה הנוכחית שבה המשתמש נמצא. </w:t>
+      </w:r>
+    </w:p>
+    <w:p>
+      <w:pPr>
+        <w:pStyle w:val="ListParagraph"/>
+        <w:numPr>
+          <w:ilvl w:val="1"/>
+          <w:numId w:val="1"/>
+        </w:numPr>
+        <w:rPr>
+          <w:rFonts w:hint="cs"/>
+        </w:rPr>
+      </w:pPr>
+      <w:r>
+        <w:rPr>
+          <w:rFonts w:hint="cs"/>
+          <w:rtl/>
+        </w:rPr>
+        <w:t xml:space="preserve">מכיוון שיש 3 תצוגות שונות על אותו בר </w:t>
+      </w:r>
+      <w:r>
+        <w:rPr>
+          <w:rFonts w:hint="cs"/>
+          <w:rtl/>
+        </w:rPr>
+        <w:t>צ'ארט, היה לנו חשוב</w:t>
+      </w:r>
+      <w:r>
+        <w:rPr>
+          <w:rFonts w:hint="cs"/>
+          <w:rtl/>
+        </w:rPr>
+        <w:t xml:space="preserve"> ש</w:t>
+      </w:r>
+      <w:r>
+        <w:rPr>
+          <w:rFonts w:hint="cs"/>
+          <w:rtl/>
+        </w:rPr>
+        <w:t>האפשרויות ל</w:t>
+      </w:r>
+      <w:r>
+        <w:rPr>
+          <w:rFonts w:hint="cs"/>
+          <w:rtl/>
+        </w:rPr>
+        <w:t>מעברים יהיו כמה שיותר ברורים</w:t>
+      </w:r>
+      <w:r>
+        <w:rPr>
+          <w:rFonts w:hint="cs"/>
+          <w:rtl/>
+        </w:rPr>
+        <w:t>.</w:t>
+      </w:r>
+    </w:p>
+    <w:p>
+      <w:pPr>
+        <w:pStyle w:val="ListParagraph"/>
+        <w:rPr>
+          <w:rFonts w:hint="cs"/>
+          <w:rtl/>
+        </w:rPr>
+      </w:pPr>
+      <w:r>
+        <w:rPr>
+          <w:noProof/>
+        </w:rPr>
+        <w:drawing>
+          <wp:inline distT="0" distB="0" distL="0" distR="0" wp14:anchorId="3CA37552" wp14:editId="4233918A">
+            <wp:extent cx="4907280" cy="2423160"/>
+            <wp:effectExtent l="0" t="0" r="7620" b="0"/>
+            <wp:docPr id="7" name="Picture 7"/>
+            <wp:cNvGraphicFramePr>
+              <a:graphicFrameLocks xmlns:a="http://schemas.openxmlformats.org/drawingml/2006/main" noChangeAspect="1"/>
+            </wp:cNvGraphicFramePr>
+            <a:graphic xmlns:a="http://schemas.openxmlformats.org/drawingml/2006/main">
+              <a:graphicData uri="http://schemas.openxmlformats.org/drawingml/2006/picture">
+                <pic:pic xmlns:pic="http://schemas.openxmlformats.org/drawingml/2006/picture">
+                  <pic:nvPicPr>
+                    <pic:cNvPr id="0" name=""/>
+                    <pic:cNvPicPr/>
+                  </pic:nvPicPr>
+                  <pic:blipFill>
+                    <a:blip r:embed="rId17"/>
+                    <a:stretch>
+                      <a:fillRect/>
+                    </a:stretch>
+                  </pic:blipFill>
+                  <pic:spPr>
+                    <a:xfrm>
+                      <a:off x="0" y="0"/>
+                      <a:ext cx="4907280" cy="2423160"/>
+                    </a:xfrm>
+                    <a:prstGeom prst="rect">
+                      <a:avLst/>
+                    </a:prstGeom>
+                  </pic:spPr>
+                </pic:pic>
+              </a:graphicData>
+            </a:graphic>
+          </wp:inline>
+        </w:drawing>
+      </w:r>
+    </w:p>
+    <w:p>
+      <w:pPr>
+        <w:pStyle w:val="ListParagraph"/>
+        <w:rPr>
+          <w:rFonts w:hint="cs"/>
+          <w:rtl/>
+        </w:rPr>
+      </w:pPr>
+    </w:p>
+    <w:p>
+      <w:pPr>
+        <w:pStyle w:val="ListParagraph"/>
+        <w:numPr>
+          <w:ilvl w:val="1"/>
+          <w:numId w:val="1"/>
+        </w:numPr>
+        <w:rPr>
+          <w:rFonts w:hint="cs"/>
+        </w:rPr>
+      </w:pPr>
+      <w:r>
+        <w:rPr>
+          <w:rFonts w:hint="cs"/>
+          <w:rtl/>
+        </w:rPr>
+        <w:t>הכותרת דינמית כתלות בתצוגה הנוכחית.</w:t>
+      </w:r>
+    </w:p>
+    <w:p>
+      <w:pPr>
+        <w:pStyle w:val="ListParagraph"/>
+        <w:numPr>
+          <w:ilvl w:val="1"/>
+          <w:numId w:val="1"/>
+        </w:numPr>
+        <w:rPr>
+          <w:rFonts w:hint="cs"/>
+        </w:rPr>
+      </w:pPr>
+      <w:r>
+        <w:rPr>
+          <w:rFonts w:hint="cs"/>
+          <w:rtl/>
+        </w:rPr>
+        <w:t>הטול טיפ של הסימן שאלה מופיח לאחר ריחוץ מעל האייקון של הסימן שאלה.</w:t>
+      </w:r>
+    </w:p>
+    <w:p>
+      <w:pPr>
+        <w:pStyle w:val="ListParagraph"/>
+        <w:numPr>
+          <w:ilvl w:val="1"/>
+          <w:numId w:val="1"/>
+        </w:numPr>
+      </w:pPr>
+      <w:r>
+        <w:rPr>
+          <w:rFonts w:hint="cs"/>
+          <w:rtl/>
+        </w:rPr>
+        <w:t xml:space="preserve">צבעי הלג'נד </w:t>
+      </w:r>
+      <w:r>
+        <w:rPr>
+          <w:rFonts w:hint="cs"/>
+          <w:rtl/>
+        </w:rPr>
+        <w:t>נקבעים ע"י צבעי העמודות.</w:t>
+      </w:r>
+    </w:p>
+    <w:p>
+      <w:pPr>
+        <w:bidi w:val="0"/>
+      </w:pPr>
+      <w:r>
+        <w:br w:type="page"/>
+      </w:r>
+    </w:p>
+    <w:p>
+      <w:pPr>
+        <w:rPr>
+          <w:rFonts w:hint="cs"/>
+          <w:rtl/>
+        </w:rPr>
+      </w:pPr>
+      <w:r>
+        <w:rPr>
+          <w:rFonts w:hint="cs"/>
+          <w:rtl/>
+        </w:rPr>
+        <w:lastRenderedPageBreak/>
+        <w:t>פרק 4-</w:t>
+      </w:r>
+    </w:p>
+    <w:p>
+      <w:pPr>
+        <w:spacing w:after="0"/>
+        <w:rPr>
+          <w:rFonts w:hint="cs"/>
+        </w:rPr>
+      </w:pPr>
+      <w:r>
+        <w:rPr>
+          <w:rFonts w:hint="cs"/>
+          <w:rtl/>
+        </w:rPr>
+        <w:t xml:space="preserve">השערות מגוונות עלו כשחשבנו על הקשר בין מצב סוציו-אקונומי של יישובים לדפוסי ההצבעה שלהם. </w:t>
+      </w:r>
+    </w:p>
+    <w:p>
+      <w:pPr>
+        <w:pStyle w:val="ListParagraph"/>
+        <w:numPr>
+          <w:ilvl w:val="0"/>
+          <w:numId w:val="4"/>
+        </w:numPr>
+        <w:spacing w:after="0"/>
+        <w:rPr>
+          <w:rFonts w:hint="cs"/>
+        </w:rPr>
+      </w:pPr>
+      <w:r>
+        <w:rPr>
+          <w:rFonts w:hint="cs"/>
+          <w:rtl/>
+        </w:rPr>
+        <w:t>מצד אחד</w:t>
+      </w:r>
+      <w:r>
+        <w:rPr>
+          <w:rFonts w:hint="cs"/>
+          <w:rtl/>
+        </w:rPr>
+        <w:t>,</w:t>
+      </w:r>
+      <w:r>
+        <w:rPr>
+          <w:rFonts w:hint="cs"/>
+          <w:rtl/>
+        </w:rPr>
+        <w:t xml:space="preserve"> </w:t>
+      </w:r>
+      <w:r>
+        <w:rPr>
+          <w:rFonts w:hint="cs"/>
+          <w:rtl/>
+        </w:rPr>
+        <w:t>שיערנו</w:t>
+      </w:r>
+      <w:r>
+        <w:rPr>
+          <w:rFonts w:hint="cs"/>
+          <w:rtl/>
+        </w:rPr>
+        <w:t xml:space="preserve"> </w:t>
+      </w:r>
+      <w:r>
+        <w:rPr>
+          <w:rFonts w:hint="cs"/>
+          <w:rtl/>
+        </w:rPr>
+        <w:t>ש</w:t>
+      </w:r>
+      <w:r>
+        <w:rPr>
+          <w:rFonts w:hint="cs"/>
+          <w:rtl/>
+        </w:rPr>
+        <w:t xml:space="preserve">ככל שהישובים יותר </w:t>
+      </w:r>
+      <w:r>
+        <w:rPr>
+          <w:rFonts w:hint="cs"/>
+          <w:rtl/>
+        </w:rPr>
+        <w:t>א</w:t>
+      </w:r>
+      <w:r>
+        <w:rPr>
+          <w:rFonts w:hint="cs"/>
+          <w:rtl/>
+        </w:rPr>
+        <w:t>מידים הם יצביעו יותר ימין כלכלי, הורדת מיסים ושירותים, כיוון שמהלך זה מטיב עבור אוכלוסייה במעמד סוציו-אקונומי חזק</w:t>
+      </w:r>
+      <w:r>
+        <w:rPr>
+          <w:rFonts w:hint="cs"/>
+          <w:rtl/>
+        </w:rPr>
+        <w:t xml:space="preserve">, </w:t>
+      </w:r>
+      <w:r>
+        <w:rPr>
+          <w:rFonts w:hint="cs"/>
+          <w:rtl/>
+        </w:rPr>
+        <w:t>מצד שני הרגשנו שבבחירות האחרונות הרבה ממצביעי מפלגות הימין, שהם ברובן מחזיקים בדעות ימין כלכלי, הגיעו דווקא מהיישובים בעלי המעמד הסוציו-אקונומי הנמוך.</w:t>
+      </w:r>
+    </w:p>
+    <w:p>
+      <w:pPr>
+        <w:pStyle w:val="ListParagraph"/>
+        <w:numPr>
+          <w:ilvl w:val="1"/>
+          <w:numId w:val="4"/>
+        </w:numPr>
+        <w:spacing w:after="0"/>
+        <w:rPr>
+          <w:rFonts w:hint="cs"/>
+        </w:rPr>
+      </w:pPr>
+      <w:r>
+        <w:rPr>
+          <w:rFonts w:hint="cs"/>
+          <w:rtl/>
+        </w:rPr>
+        <w:t xml:space="preserve">לאחר בניית הויזואליזציה, </w:t>
+      </w:r>
+      <w:r>
+        <w:rPr>
+          <w:rFonts w:hint="cs"/>
+          <w:rtl/>
+        </w:rPr>
+        <w:t xml:space="preserve">גילינו שיישובים ממעמד סוציו-אקונומי בשני </w:t>
+      </w:r>
+      <w:r>
+        <w:rPr>
+          <w:rFonts w:hint="cs"/>
+          <w:rtl/>
+        </w:rPr>
+        <w:t xml:space="preserve">השלישים </w:t>
+      </w:r>
+      <w:r>
+        <w:rPr>
+          <w:rFonts w:hint="cs"/>
+          <w:rtl/>
+        </w:rPr>
+        <w:t>העליונים מצביעים בניגוד לה</w:t>
+      </w:r>
+      <w:r>
+        <w:rPr>
+          <w:rFonts w:hint="cs"/>
+          <w:rtl/>
+        </w:rPr>
+        <w:t>י</w:t>
+      </w:r>
+      <w:r>
+        <w:rPr>
+          <w:rFonts w:hint="cs"/>
+          <w:rtl/>
+        </w:rPr>
+        <w:t>גיון הכלכלי ש</w:t>
+      </w:r>
+      <w:r>
+        <w:rPr>
+          <w:rFonts w:hint="cs"/>
+          <w:rtl/>
+        </w:rPr>
+        <w:t>חשבנו שילכו לפיו:</w:t>
+      </w:r>
+    </w:p>
+    <w:p>
+      <w:pPr>
+        <w:pStyle w:val="ListParagraph"/>
+        <w:numPr>
+          <w:ilvl w:val="2"/>
+          <w:numId w:val="4"/>
+        </w:numPr>
+        <w:spacing w:after="0"/>
+        <w:rPr>
+          <w:rFonts w:hint="cs"/>
+        </w:rPr>
+      </w:pPr>
+      <w:r>
+        <w:rPr>
+          <w:rFonts w:hint="cs"/>
+          <w:rtl/>
+        </w:rPr>
+        <w:t xml:space="preserve"> היישו</w:t>
+      </w:r>
+      <w:r>
+        <w:rPr>
+          <w:rFonts w:hint="cs"/>
+          <w:rtl/>
+        </w:rPr>
+        <w:t xml:space="preserve">בים העשירים מצביעים שמאל כלכלי. </w:t>
+      </w:r>
+    </w:p>
+    <w:p>
+      <w:pPr>
+        <w:pStyle w:val="ListParagraph"/>
+        <w:numPr>
+          <w:ilvl w:val="2"/>
+          <w:numId w:val="4"/>
+        </w:numPr>
+        <w:spacing w:after="0"/>
+        <w:rPr>
+          <w:rFonts w:hint="cs"/>
+        </w:rPr>
+      </w:pPr>
+      <w:r>
+        <w:rPr>
+          <w:rFonts w:hint="cs"/>
+          <w:rtl/>
+        </w:rPr>
+        <w:t>היישובים באמצע מצביעים ימין כלכלי</w:t>
+      </w:r>
+      <w:r>
+        <w:rPr>
+          <w:rFonts w:hint="cs"/>
+          <w:rtl/>
+        </w:rPr>
+        <w:t>.</w:t>
+      </w:r>
+    </w:p>
+    <w:p>
+      <w:pPr>
+        <w:pStyle w:val="ListParagraph"/>
+        <w:numPr>
+          <w:ilvl w:val="2"/>
+          <w:numId w:val="4"/>
+        </w:numPr>
+        <w:spacing w:after="0"/>
+        <w:rPr>
+          <w:rFonts w:hint="cs"/>
+        </w:rPr>
+      </w:pPr>
+      <w:r>
+        <w:rPr>
+          <w:rFonts w:hint="cs"/>
+          <w:rtl/>
+        </w:rPr>
+        <w:t>דווקא היישובים במעמד הסוציו-אקונומי נמוך מצביעים כמו ששיערנו, עבור מפלגות סקטוריאליות בעלות מצע שמאל כלכלי.</w:t>
+      </w:r>
+    </w:p>
+    <w:p>
+      <w:pPr>
+        <w:pStyle w:val="ListParagraph"/>
+        <w:numPr>
+          <w:ilvl w:val="1"/>
+          <w:numId w:val="4"/>
+        </w:numPr>
+        <w:spacing w:after="0"/>
+        <w:rPr>
+          <w:rFonts w:hint="cs"/>
+        </w:rPr>
+      </w:pPr>
+      <w:r>
+        <w:rPr>
+          <w:rFonts w:hint="cs"/>
+          <w:rtl/>
+        </w:rPr>
+        <w:t>אחד ההסברים שלנו ל</w:t>
+      </w:r>
+      <w:r>
+        <w:rPr>
+          <w:rFonts w:hint="cs"/>
+          <w:rtl/>
+        </w:rPr>
+        <w:t xml:space="preserve">התנהגות זו </w:t>
+      </w:r>
+      <w:r>
+        <w:rPr>
+          <w:rFonts w:hint="cs"/>
+          <w:rtl/>
+        </w:rPr>
+        <w:t xml:space="preserve">הוא שאנשים בישראל לא מצביעים רק לפי </w:t>
+      </w:r>
+      <w:r>
+        <w:rPr>
+          <w:rFonts w:hint="cs"/>
+          <w:rtl/>
+        </w:rPr>
+        <w:t>פן</w:t>
+      </w:r>
+      <w:r>
+        <w:rPr>
+          <w:rFonts w:hint="cs"/>
+          <w:rtl/>
+        </w:rPr>
+        <w:t xml:space="preserve"> כלכלי אלא גם לפי תפיסת הבטחון של כל </w:t>
+      </w:r>
+      <w:r>
+        <w:rPr>
+          <w:rFonts w:hint="cs"/>
+          <w:rtl/>
+        </w:rPr>
+        <w:t>מפלגה</w:t>
+      </w:r>
+      <w:r>
+        <w:rPr>
+          <w:rFonts w:hint="cs"/>
+          <w:rtl/>
+        </w:rPr>
+        <w:t xml:space="preserve">, דבר המאפיין את מדינתנו ומבדיל אותנו </w:t>
+      </w:r>
+      <w:r>
+        <w:rPr>
+          <w:rFonts w:hint="cs"/>
+          <w:rtl/>
+        </w:rPr>
+        <w:t>ממדינות</w:t>
+      </w:r>
+      <w:r>
+        <w:rPr>
+          <w:rFonts w:hint="cs"/>
+          <w:rtl/>
+        </w:rPr>
+        <w:t xml:space="preserve"> בהן אנשים מצביעים באופן </w:t>
+      </w:r>
+      <w:r>
+        <w:rPr>
+          <w:rFonts w:hint="cs"/>
+          <w:rtl/>
+        </w:rPr>
+        <w:t>שתואם את השארתנו</w:t>
+      </w:r>
+      <w:r>
+        <w:rPr>
+          <w:rFonts w:hint="cs"/>
+          <w:rtl/>
+        </w:rPr>
+        <w:t>, למשל ארה"ב.</w:t>
+      </w:r>
+    </w:p>
+    <w:p>
+      <w:pPr>
+        <w:pStyle w:val="ListParagraph"/>
+        <w:numPr>
+          <w:ilvl w:val="0"/>
+          <w:numId w:val="4"/>
+        </w:numPr>
+        <w:spacing w:after="0"/>
+        <w:rPr>
+          <w:rFonts w:hint="cs"/>
+        </w:rPr>
+      </w:pPr>
+      <w:r>
+        <w:rPr>
+          <w:rFonts w:hint="cs"/>
+          <w:rtl/>
+        </w:rPr>
+        <w:t xml:space="preserve">שיערנו כי אחוז ההצבעה על הגרף יראה כמו "פעמון", שאנשים ביישובים בקצוות המעמד הסוציו אקונומי, </w:t>
+      </w:r>
       <w:bookmarkStart w:id="0" w:name="_GoBack"/>
       <w:bookmarkEnd w:id="0"/>
-    </w:p>
-    <w:p>
-      <w:pPr>
+      <w:r>
+        <w:rPr>
+          <w:rFonts w:hint="cs"/>
+          <w:rtl/>
+        </w:rPr>
+        <w:t>העשירים והעניים, לא יצביעו הרבה בגלל שבצד העשיר פחות אכפת להם מהתוצאות ובצד העני איבדו אמון בבחירות.</w:t>
+      </w:r>
+    </w:p>
+    <w:p>
+      <w:pPr>
+        <w:pStyle w:val="ListParagraph"/>
+        <w:numPr>
+          <w:ilvl w:val="1"/>
+          <w:numId w:val="4"/>
+        </w:numPr>
         <w:spacing w:after="0"/>
         <w:rPr>
           <w:rFonts w:hint="cs"/>
@@ -1459,35 +2654,19 @@
           <w:rFonts w:hint="cs"/>
           <w:rtl/>
         </w:rPr>
-        <w:t xml:space="preserve">כדי לענות על השאלה של מה הקשר בין הצבעה בקלפי לבין המעמד הסוציו-אקונומי בחרנו בויזואליזציה שתבצע מיון </w:t>
-      </w:r>
-      <w:r>
-        <w:rPr>
-          <w:rFonts w:hint="cs"/>
-          <w:rtl/>
-        </w:rPr>
-        <w:t>סלקטיבי על המידע ותניב למשתמש תצוגה נוחה להשוואה כדי שיוכל להסיק לבד מסקנות.</w:t>
-      </w:r>
-    </w:p>
-    <w:p>
-      <w:pPr>
-        <w:pStyle w:val="ListParagraph"/>
-        <w:spacing w:after="0"/>
-        <w:ind w:left="1440"/>
-      </w:pPr>
-    </w:p>
-    <w:p>
-      <w:pPr>
-        <w:pStyle w:val="ListParagraph"/>
-        <w:ind w:left="1440"/>
-        <w:rPr>
-          <w:rFonts w:hint="cs"/>
-          <w:rtl/>
+        <w:t>גילינו שבכל קצוות המעמד הסוציו-אקונומי של היישובים אחוז ההצבעה היה דומה מאוד, ואם כבר היה נראה בצורת "פעמון הפוך", דווקא הקצוות הצביעו יותר.</w:t>
+      </w:r>
+    </w:p>
+    <w:p>
+      <w:pPr>
+        <w:pStyle w:val="ListParagraph"/>
+        <w:rPr>
+          <w:rFonts w:hint="cs"/>
         </w:rPr>
       </w:pPr>
     </w:p>
     <w:sectPr>
-      <w:footerReference w:type="default" r:id="rId12"/>
+      <w:footerReference w:type="default" r:id="rId18"/>
       <w:pgSz w:w="11906" w:h="16838"/>
       <w:pgMar w:top="1440" w:right="1800" w:bottom="1440" w:left="1800" w:header="708" w:footer="708" w:gutter="0"/>
       <w:cols w:space="708"/>
@@ -1537,6 +2716,7 @@
         <w:docPartUnique/>
       </w:docPartObj>
     </w:sdtPr>
+    <w:sdtEndPr/>
     <w:sdtContent>
       <w:p>
         <w:pPr>
@@ -1557,7 +2737,7 @@
             <w:noProof/>
             <w:rtl/>
           </w:rPr>
-          <w:t>4</w:t>
+          <w:t>7</w:t>
         </w:r>
         <w:r>
           <w:rPr>
@@ -1827,11 +3007,356 @@
       </w:rPr>
     </w:lvl>
   </w:abstractNum>
+  <w:abstractNum w:abstractNumId="2">
+    <w:nsid w:val="20905A6E"/>
+    <w:multiLevelType w:val="hybridMultilevel"/>
+    <w:tmpl w:val="069C1124"/>
+    <w:lvl w:ilvl="0" w:tplc="DDAEFC8A">
+      <w:numFmt w:val="bullet"/>
+      <w:lvlText w:val=""/>
+      <w:lvlJc w:val="left"/>
+      <w:pPr>
+        <w:ind w:left="720" w:hanging="360"/>
+      </w:pPr>
+      <w:rPr>
+        <w:rFonts w:ascii="Symbol" w:eastAsiaTheme="minorHAnsi" w:hAnsi="Symbol" w:cstheme="minorBidi" w:hint="default"/>
+      </w:rPr>
+    </w:lvl>
+    <w:lvl w:ilvl="1" w:tplc="04090003">
+      <w:start w:val="1"/>
+      <w:numFmt w:val="bullet"/>
+      <w:lvlText w:val="o"/>
+      <w:lvlJc w:val="left"/>
+      <w:pPr>
+        <w:ind w:left="1440" w:hanging="360"/>
+      </w:pPr>
+      <w:rPr>
+        <w:rFonts w:ascii="Courier New" w:hAnsi="Courier New" w:cs="Courier New" w:hint="default"/>
+      </w:rPr>
+    </w:lvl>
+    <w:lvl w:ilvl="2" w:tplc="04090005">
+      <w:start w:val="1"/>
+      <w:numFmt w:val="bullet"/>
+      <w:lvlText w:val=""/>
+      <w:lvlJc w:val="left"/>
+      <w:pPr>
+        <w:ind w:left="2160" w:hanging="360"/>
+      </w:pPr>
+      <w:rPr>
+        <w:rFonts w:ascii="Wingdings" w:hAnsi="Wingdings" w:hint="default"/>
+      </w:rPr>
+    </w:lvl>
+    <w:lvl w:ilvl="3" w:tplc="04090001" w:tentative="1">
+      <w:start w:val="1"/>
+      <w:numFmt w:val="bullet"/>
+      <w:lvlText w:val=""/>
+      <w:lvlJc w:val="left"/>
+      <w:pPr>
+        <w:ind w:left="2880" w:hanging="360"/>
+      </w:pPr>
+      <w:rPr>
+        <w:rFonts w:ascii="Symbol" w:hAnsi="Symbol" w:hint="default"/>
+      </w:rPr>
+    </w:lvl>
+    <w:lvl w:ilvl="4" w:tplc="04090003" w:tentative="1">
+      <w:start w:val="1"/>
+      <w:numFmt w:val="bullet"/>
+      <w:lvlText w:val="o"/>
+      <w:lvlJc w:val="left"/>
+      <w:pPr>
+        <w:ind w:left="3600" w:hanging="360"/>
+      </w:pPr>
+      <w:rPr>
+        <w:rFonts w:ascii="Courier New" w:hAnsi="Courier New" w:cs="Courier New" w:hint="default"/>
+      </w:rPr>
+    </w:lvl>
+    <w:lvl w:ilvl="5" w:tplc="04090005" w:tentative="1">
+      <w:start w:val="1"/>
+      <w:numFmt w:val="bullet"/>
+      <w:lvlText w:val=""/>
+      <w:lvlJc w:val="left"/>
+      <w:pPr>
+        <w:ind w:left="4320" w:hanging="360"/>
+      </w:pPr>
+      <w:rPr>
+        <w:rFonts w:ascii="Wingdings" w:hAnsi="Wingdings" w:hint="default"/>
+      </w:rPr>
+    </w:lvl>
+    <w:lvl w:ilvl="6" w:tplc="04090001" w:tentative="1">
+      <w:start w:val="1"/>
+      <w:numFmt w:val="bullet"/>
+      <w:lvlText w:val=""/>
+      <w:lvlJc w:val="left"/>
+      <w:pPr>
+        <w:ind w:left="5040" w:hanging="360"/>
+      </w:pPr>
+      <w:rPr>
+        <w:rFonts w:ascii="Symbol" w:hAnsi="Symbol" w:hint="default"/>
+      </w:rPr>
+    </w:lvl>
+    <w:lvl w:ilvl="7" w:tplc="04090003" w:tentative="1">
+      <w:start w:val="1"/>
+      <w:numFmt w:val="bullet"/>
+      <w:lvlText w:val="o"/>
+      <w:lvlJc w:val="left"/>
+      <w:pPr>
+        <w:ind w:left="5760" w:hanging="360"/>
+      </w:pPr>
+      <w:rPr>
+        <w:rFonts w:ascii="Courier New" w:hAnsi="Courier New" w:cs="Courier New" w:hint="default"/>
+      </w:rPr>
+    </w:lvl>
+    <w:lvl w:ilvl="8" w:tplc="04090005" w:tentative="1">
+      <w:start w:val="1"/>
+      <w:numFmt w:val="bullet"/>
+      <w:lvlText w:val=""/>
+      <w:lvlJc w:val="left"/>
+      <w:pPr>
+        <w:ind w:left="6480" w:hanging="360"/>
+      </w:pPr>
+      <w:rPr>
+        <w:rFonts w:ascii="Wingdings" w:hAnsi="Wingdings" w:hint="default"/>
+      </w:rPr>
+    </w:lvl>
+  </w:abstractNum>
+  <w:abstractNum w:abstractNumId="3">
+    <w:nsid w:val="2168463A"/>
+    <w:multiLevelType w:val="hybridMultilevel"/>
+    <w:tmpl w:val="D9A647D2"/>
+    <w:lvl w:ilvl="0" w:tplc="DDAEFC8A">
+      <w:numFmt w:val="bullet"/>
+      <w:lvlText w:val=""/>
+      <w:lvlJc w:val="left"/>
+      <w:pPr>
+        <w:ind w:left="720" w:hanging="360"/>
+      </w:pPr>
+      <w:rPr>
+        <w:rFonts w:ascii="Symbol" w:eastAsiaTheme="minorHAnsi" w:hAnsi="Symbol" w:cstheme="minorBidi" w:hint="default"/>
+      </w:rPr>
+    </w:lvl>
+    <w:lvl w:ilvl="1" w:tplc="04090003">
+      <w:start w:val="1"/>
+      <w:numFmt w:val="bullet"/>
+      <w:lvlText w:val="o"/>
+      <w:lvlJc w:val="left"/>
+      <w:pPr>
+        <w:ind w:left="1440" w:hanging="360"/>
+      </w:pPr>
+      <w:rPr>
+        <w:rFonts w:ascii="Courier New" w:hAnsi="Courier New" w:cs="Courier New" w:hint="default"/>
+      </w:rPr>
+    </w:lvl>
+    <w:lvl w:ilvl="2" w:tplc="04090005" w:tentative="1">
+      <w:start w:val="1"/>
+      <w:numFmt w:val="bullet"/>
+      <w:lvlText w:val=""/>
+      <w:lvlJc w:val="left"/>
+      <w:pPr>
+        <w:ind w:left="2160" w:hanging="360"/>
+      </w:pPr>
+      <w:rPr>
+        <w:rFonts w:ascii="Wingdings" w:hAnsi="Wingdings" w:hint="default"/>
+      </w:rPr>
+    </w:lvl>
+    <w:lvl w:ilvl="3" w:tplc="04090001" w:tentative="1">
+      <w:start w:val="1"/>
+      <w:numFmt w:val="bullet"/>
+      <w:lvlText w:val=""/>
+      <w:lvlJc w:val="left"/>
+      <w:pPr>
+        <w:ind w:left="2880" w:hanging="360"/>
+      </w:pPr>
+      <w:rPr>
+        <w:rFonts w:ascii="Symbol" w:hAnsi="Symbol" w:hint="default"/>
+      </w:rPr>
+    </w:lvl>
+    <w:lvl w:ilvl="4" w:tplc="04090003" w:tentative="1">
+      <w:start w:val="1"/>
+      <w:numFmt w:val="bullet"/>
+      <w:lvlText w:val="o"/>
+      <w:lvlJc w:val="left"/>
+      <w:pPr>
+        <w:ind w:left="3600" w:hanging="360"/>
+      </w:pPr>
+      <w:rPr>
+        <w:rFonts w:ascii="Courier New" w:hAnsi="Courier New" w:cs="Courier New" w:hint="default"/>
+      </w:rPr>
+    </w:lvl>
+    <w:lvl w:ilvl="5" w:tplc="04090005" w:tentative="1">
+      <w:start w:val="1"/>
+      <w:numFmt w:val="bullet"/>
+      <w:lvlText w:val=""/>
+      <w:lvlJc w:val="left"/>
+      <w:pPr>
+        <w:ind w:left="4320" w:hanging="360"/>
+      </w:pPr>
+      <w:rPr>
+        <w:rFonts w:ascii="Wingdings" w:hAnsi="Wingdings" w:hint="default"/>
+      </w:rPr>
+    </w:lvl>
+    <w:lvl w:ilvl="6" w:tplc="04090001" w:tentative="1">
+      <w:start w:val="1"/>
+      <w:numFmt w:val="bullet"/>
+      <w:lvlText w:val=""/>
+      <w:lvlJc w:val="left"/>
+      <w:pPr>
+        <w:ind w:left="5040" w:hanging="360"/>
+      </w:pPr>
+      <w:rPr>
+        <w:rFonts w:ascii="Symbol" w:hAnsi="Symbol" w:hint="default"/>
+      </w:rPr>
+    </w:lvl>
+    <w:lvl w:ilvl="7" w:tplc="04090003" w:tentative="1">
+      <w:start w:val="1"/>
+      <w:numFmt w:val="bullet"/>
+      <w:lvlText w:val="o"/>
+      <w:lvlJc w:val="left"/>
+      <w:pPr>
+        <w:ind w:left="5760" w:hanging="360"/>
+      </w:pPr>
+      <w:rPr>
+        <w:rFonts w:ascii="Courier New" w:hAnsi="Courier New" w:cs="Courier New" w:hint="default"/>
+      </w:rPr>
+    </w:lvl>
+    <w:lvl w:ilvl="8" w:tplc="04090005" w:tentative="1">
+      <w:start w:val="1"/>
+      <w:numFmt w:val="bullet"/>
+      <w:lvlText w:val=""/>
+      <w:lvlJc w:val="left"/>
+      <w:pPr>
+        <w:ind w:left="6480" w:hanging="360"/>
+      </w:pPr>
+      <w:rPr>
+        <w:rFonts w:ascii="Wingdings" w:hAnsi="Wingdings" w:hint="default"/>
+      </w:rPr>
+    </w:lvl>
+  </w:abstractNum>
+  <w:abstractNum w:abstractNumId="4">
+    <w:nsid w:val="53437E0E"/>
+    <w:multiLevelType w:val="hybridMultilevel"/>
+    <w:tmpl w:val="8C865760"/>
+    <w:lvl w:ilvl="0" w:tplc="DDAEFC8A">
+      <w:numFmt w:val="bullet"/>
+      <w:lvlText w:val=""/>
+      <w:lvlJc w:val="left"/>
+      <w:pPr>
+        <w:ind w:left="720" w:hanging="360"/>
+      </w:pPr>
+      <w:rPr>
+        <w:rFonts w:ascii="Symbol" w:eastAsiaTheme="minorHAnsi" w:hAnsi="Symbol" w:cstheme="minorBidi" w:hint="default"/>
+      </w:rPr>
+    </w:lvl>
+    <w:lvl w:ilvl="1" w:tplc="04090003" w:tentative="1">
+      <w:start w:val="1"/>
+      <w:numFmt w:val="bullet"/>
+      <w:lvlText w:val="o"/>
+      <w:lvlJc w:val="left"/>
+      <w:pPr>
+        <w:ind w:left="1440" w:hanging="360"/>
+      </w:pPr>
+      <w:rPr>
+        <w:rFonts w:ascii="Courier New" w:hAnsi="Courier New" w:cs="Courier New" w:hint="default"/>
+      </w:rPr>
+    </w:lvl>
+    <w:lvl w:ilvl="2" w:tplc="04090005" w:tentative="1">
+      <w:start w:val="1"/>
+      <w:numFmt w:val="bullet"/>
+      <w:lvlText w:val=""/>
+      <w:lvlJc w:val="left"/>
+      <w:pPr>
+        <w:ind w:left="2160" w:hanging="360"/>
+      </w:pPr>
+      <w:rPr>
+        <w:rFonts w:ascii="Wingdings" w:hAnsi="Wingdings" w:hint="default"/>
+      </w:rPr>
+    </w:lvl>
+    <w:lvl w:ilvl="3" w:tplc="04090001" w:tentative="1">
+      <w:start w:val="1"/>
+      <w:numFmt w:val="bullet"/>
+      <w:lvlText w:val=""/>
+      <w:lvlJc w:val="left"/>
+      <w:pPr>
+        <w:ind w:left="2880" w:hanging="360"/>
+      </w:pPr>
+      <w:rPr>
+        <w:rFonts w:ascii="Symbol" w:hAnsi="Symbol" w:hint="default"/>
+      </w:rPr>
+    </w:lvl>
+    <w:lvl w:ilvl="4" w:tplc="04090003" w:tentative="1">
+      <w:start w:val="1"/>
+      <w:numFmt w:val="bullet"/>
+      <w:lvlText w:val="o"/>
+      <w:lvlJc w:val="left"/>
+      <w:pPr>
+        <w:ind w:left="3600" w:hanging="360"/>
+      </w:pPr>
+      <w:rPr>
+        <w:rFonts w:ascii="Courier New" w:hAnsi="Courier New" w:cs="Courier New" w:hint="default"/>
+      </w:rPr>
+    </w:lvl>
+    <w:lvl w:ilvl="5" w:tplc="04090005" w:tentative="1">
+      <w:start w:val="1"/>
+      <w:numFmt w:val="bullet"/>
+      <w:lvlText w:val=""/>
+      <w:lvlJc w:val="left"/>
+      <w:pPr>
+        <w:ind w:left="4320" w:hanging="360"/>
+      </w:pPr>
+      <w:rPr>
+        <w:rFonts w:ascii="Wingdings" w:hAnsi="Wingdings" w:hint="default"/>
+      </w:rPr>
+    </w:lvl>
+    <w:lvl w:ilvl="6" w:tplc="04090001" w:tentative="1">
+      <w:start w:val="1"/>
+      <w:numFmt w:val="bullet"/>
+      <w:lvlText w:val=""/>
+      <w:lvlJc w:val="left"/>
+      <w:pPr>
+        <w:ind w:left="5040" w:hanging="360"/>
+      </w:pPr>
+      <w:rPr>
+        <w:rFonts w:ascii="Symbol" w:hAnsi="Symbol" w:hint="default"/>
+      </w:rPr>
+    </w:lvl>
+    <w:lvl w:ilvl="7" w:tplc="04090003" w:tentative="1">
+      <w:start w:val="1"/>
+      <w:numFmt w:val="bullet"/>
+      <w:lvlText w:val="o"/>
+      <w:lvlJc w:val="left"/>
+      <w:pPr>
+        <w:ind w:left="5760" w:hanging="360"/>
+      </w:pPr>
+      <w:rPr>
+        <w:rFonts w:ascii="Courier New" w:hAnsi="Courier New" w:cs="Courier New" w:hint="default"/>
+      </w:rPr>
+    </w:lvl>
+    <w:lvl w:ilvl="8" w:tplc="04090005" w:tentative="1">
+      <w:start w:val="1"/>
+      <w:numFmt w:val="bullet"/>
+      <w:lvlText w:val=""/>
+      <w:lvlJc w:val="left"/>
+      <w:pPr>
+        <w:ind w:left="6480" w:hanging="360"/>
+      </w:pPr>
+      <w:rPr>
+        <w:rFonts w:ascii="Wingdings" w:hAnsi="Wingdings" w:hint="default"/>
+      </w:rPr>
+    </w:lvl>
+  </w:abstractNum>
   <w:num w:numId="1">
     <w:abstractNumId w:val="0"/>
   </w:num>
   <w:num w:numId="2">
     <w:abstractNumId w:val="1"/>
+  </w:num>
+  <w:num w:numId="3">
+    <w:abstractNumId w:val="4"/>
+  </w:num>
+  <w:num w:numId="4">
+    <w:abstractNumId w:val="2"/>
+  </w:num>
+  <w:num w:numId="5">
+    <w:abstractNumId w:val="3"/>
   </w:num>
 </w:numbering>
 </file>
@@ -2002,6 +3527,7 @@
   <w:style w:type="character" w:default="1" w:styleId="DefaultParagraphFont">
     <w:name w:val="Default Paragraph Font"/>
     <w:uiPriority w:val="1"/>
+    <w:semiHidden/>
     <w:unhideWhenUsed/>
   </w:style>
   <w:style w:type="table" w:default="1" w:styleId="TableNormal">
@@ -2302,6 +3828,7 @@
   <w:style w:type="character" w:default="1" w:styleId="DefaultParagraphFont">
     <w:name w:val="Default Paragraph Font"/>
     <w:uiPriority w:val="1"/>
+    <w:semiHidden/>
     <w:unhideWhenUsed/>
   </w:style>
   <w:style w:type="table" w:default="1" w:styleId="TableNormal">

</xml_diff>